<commit_message>
Updated Month from May to June in Declaration
</commit_message>
<xml_diff>
--- a/Documents/Final Thesis/Indian Trade Data Analysis and Forecasting thesis v1.5.docx
+++ b/Documents/Final Thesis/Indian Trade Data Analysis and Forecasting thesis v1.5.docx
@@ -603,7 +603,21 @@
           <w:rFonts w:cs="Times New Roman"/>
           <w:szCs w:val="24"/>
         </w:rPr>
-        <w:t xml:space="preserve">in Computer Science and Engineering during the period from January, 2020 to May, 2020 under the supervision of Dr. Dalia Nandi, Department of </w:t>
+        <w:t xml:space="preserve">in Computer Science and Engineering during the period from January, 2020 to </w:t>
+      </w:r>
+      <w:r>
+        <w:rPr>
+          <w:rFonts w:cs="Times New Roman"/>
+          <w:szCs w:val="24"/>
+        </w:rPr>
+        <w:t>June</w:t>
+      </w:r>
+      <w:r>
+        <w:rPr>
+          <w:rFonts w:cs="Times New Roman"/>
+          <w:szCs w:val="24"/>
+        </w:rPr>
+        <w:t xml:space="preserve">, 2020 under the supervision of Dr. Dalia Nandi, Department of </w:t>
       </w:r>
       <w:r>
         <w:rPr>
@@ -5647,27 +5661,14 @@
       <w:r>
         <w:noBreakHyphen/>
       </w:r>
-      <w:r>
-        <w:fldChar w:fldCharType="begin"/>
-      </w:r>
-      <w:r>
-        <w:instrText xml:space="preserve"> SEQ Table \* ARABIC \s 1 </w:instrText>
-      </w:r>
-      <w:r>
-        <w:fldChar w:fldCharType="separate"/>
-      </w:r>
-      <w:r>
-        <w:rPr>
-          <w:noProof/>
-        </w:rPr>
-        <w:t>1</w:t>
-      </w:r>
-      <w:r>
-        <w:rPr>
-          <w:noProof/>
-        </w:rPr>
-        <w:fldChar w:fldCharType="end"/>
-      </w:r>
+      <w:fldSimple w:instr=" SEQ Table \* ARABIC \s 1 ">
+        <w:r>
+          <w:rPr>
+            <w:noProof/>
+          </w:rPr>
+          <w:t>1</w:t>
+        </w:r>
+      </w:fldSimple>
       <w:r>
         <w:t>: Sample of monthly trade data</w:t>
       </w:r>
@@ -5812,27 +5813,14 @@
       <w:r>
         <w:noBreakHyphen/>
       </w:r>
-      <w:r>
-        <w:fldChar w:fldCharType="begin"/>
-      </w:r>
-      <w:r>
-        <w:instrText xml:space="preserve"> SEQ Table \* ARABIC \s 1 </w:instrText>
-      </w:r>
-      <w:r>
-        <w:fldChar w:fldCharType="separate"/>
-      </w:r>
-      <w:r>
-        <w:rPr>
-          <w:noProof/>
-        </w:rPr>
-        <w:t>2</w:t>
-      </w:r>
-      <w:r>
-        <w:rPr>
-          <w:noProof/>
-        </w:rPr>
-        <w:fldChar w:fldCharType="end"/>
-      </w:r>
+      <w:fldSimple w:instr=" SEQ Table \* ARABIC \s 1 ">
+        <w:r>
+          <w:rPr>
+            <w:noProof/>
+          </w:rPr>
+          <w:t>2</w:t>
+        </w:r>
+      </w:fldSimple>
       <w:r>
         <w:t>: Sample of month</w:t>
       </w:r>
@@ -5979,27 +5967,14 @@
       <w:r>
         <w:noBreakHyphen/>
       </w:r>
-      <w:r>
-        <w:fldChar w:fldCharType="begin"/>
-      </w:r>
-      <w:r>
-        <w:instrText xml:space="preserve"> SEQ Table \* ARABIC \s 1 </w:instrText>
-      </w:r>
-      <w:r>
-        <w:fldChar w:fldCharType="separate"/>
-      </w:r>
-      <w:r>
-        <w:rPr>
-          <w:noProof/>
-        </w:rPr>
-        <w:t>3</w:t>
-      </w:r>
-      <w:r>
-        <w:rPr>
-          <w:noProof/>
-        </w:rPr>
-        <w:fldChar w:fldCharType="end"/>
-      </w:r>
+      <w:fldSimple w:instr=" SEQ Table \* ARABIC \s 1 ">
+        <w:r>
+          <w:rPr>
+            <w:noProof/>
+          </w:rPr>
+          <w:t>3</w:t>
+        </w:r>
+      </w:fldSimple>
       <w:r>
         <w:t>: Sample of month</w:t>
       </w:r>
@@ -6277,27 +6252,14 @@
       <w:r>
         <w:noBreakHyphen/>
       </w:r>
-      <w:r>
-        <w:fldChar w:fldCharType="begin"/>
-      </w:r>
-      <w:r>
-        <w:instrText xml:space="preserve"> SEQ Figure \* ARABIC \s 1 </w:instrText>
-      </w:r>
-      <w:r>
-        <w:fldChar w:fldCharType="separate"/>
-      </w:r>
-      <w:r>
-        <w:rPr>
-          <w:noProof/>
-        </w:rPr>
-        <w:t>1</w:t>
-      </w:r>
-      <w:r>
-        <w:rPr>
-          <w:noProof/>
-        </w:rPr>
-        <w:fldChar w:fldCharType="end"/>
-      </w:r>
+      <w:fldSimple w:instr=" SEQ Figure \* ARABIC \s 1 ">
+        <w:r>
+          <w:rPr>
+            <w:noProof/>
+          </w:rPr>
+          <w:t>1</w:t>
+        </w:r>
+      </w:fldSimple>
       <w:r>
         <w:t>: Visualization of month</w:t>
       </w:r>
@@ -6634,27 +6596,14 @@
       <w:r>
         <w:noBreakHyphen/>
       </w:r>
-      <w:r>
-        <w:fldChar w:fldCharType="begin"/>
-      </w:r>
-      <w:r>
-        <w:instrText xml:space="preserve"> SEQ Figure \* ARABIC \s 1 </w:instrText>
-      </w:r>
-      <w:r>
-        <w:fldChar w:fldCharType="separate"/>
-      </w:r>
-      <w:r>
-        <w:rPr>
-          <w:noProof/>
-        </w:rPr>
-        <w:t>2</w:t>
-      </w:r>
-      <w:r>
-        <w:rPr>
-          <w:noProof/>
-        </w:rPr>
-        <w:fldChar w:fldCharType="end"/>
-      </w:r>
+      <w:fldSimple w:instr=" SEQ Figure \* ARABIC \s 1 ">
+        <w:r>
+          <w:rPr>
+            <w:noProof/>
+          </w:rPr>
+          <w:t>2</w:t>
+        </w:r>
+      </w:fldSimple>
       <w:r>
         <w:t>: Top 15 Countries by average trade</w:t>
       </w:r>
@@ -6784,27 +6733,14 @@
       <w:r>
         <w:noBreakHyphen/>
       </w:r>
-      <w:r>
-        <w:fldChar w:fldCharType="begin"/>
-      </w:r>
-      <w:r>
-        <w:instrText xml:space="preserve"> SEQ Figure \* ARABIC \s 1 </w:instrText>
-      </w:r>
-      <w:r>
-        <w:fldChar w:fldCharType="separate"/>
-      </w:r>
-      <w:r>
-        <w:rPr>
-          <w:noProof/>
-        </w:rPr>
-        <w:t>3</w:t>
-      </w:r>
-      <w:r>
-        <w:rPr>
-          <w:noProof/>
-        </w:rPr>
-        <w:fldChar w:fldCharType="end"/>
-      </w:r>
+      <w:fldSimple w:instr=" SEQ Figure \* ARABIC \s 1 ">
+        <w:r>
+          <w:rPr>
+            <w:noProof/>
+          </w:rPr>
+          <w:t>3</w:t>
+        </w:r>
+      </w:fldSimple>
       <w:r>
         <w:t>: Top 10 HS code or</w:t>
       </w:r>
@@ -6970,27 +6906,14 @@
       <w:r>
         <w:noBreakHyphen/>
       </w:r>
-      <w:r>
-        <w:fldChar w:fldCharType="begin"/>
-      </w:r>
-      <w:r>
-        <w:instrText xml:space="preserve"> SEQ Table \* ARABIC \s 1 </w:instrText>
-      </w:r>
-      <w:r>
-        <w:fldChar w:fldCharType="separate"/>
-      </w:r>
-      <w:r>
-        <w:rPr>
-          <w:noProof/>
-        </w:rPr>
-        <w:t>4</w:t>
-      </w:r>
-      <w:r>
-        <w:rPr>
-          <w:noProof/>
-        </w:rPr>
-        <w:fldChar w:fldCharType="end"/>
-      </w:r>
+      <w:fldSimple w:instr=" SEQ Table \* ARABIC \s 1 ">
+        <w:r>
+          <w:rPr>
+            <w:noProof/>
+          </w:rPr>
+          <w:t>4</w:t>
+        </w:r>
+      </w:fldSimple>
       <w:r>
         <w:t>: HS code and corresponding Products/Commodity</w:t>
       </w:r>
@@ -7611,27 +7534,14 @@
       <w:r>
         <w:noBreakHyphen/>
       </w:r>
-      <w:r>
-        <w:fldChar w:fldCharType="begin"/>
-      </w:r>
-      <w:r>
-        <w:instrText xml:space="preserve"> SEQ Figure \* ARABIC \s 1 </w:instrText>
-      </w:r>
-      <w:r>
-        <w:fldChar w:fldCharType="separate"/>
-      </w:r>
-      <w:r>
-        <w:rPr>
-          <w:noProof/>
-        </w:rPr>
-        <w:t>1</w:t>
-      </w:r>
-      <w:r>
-        <w:rPr>
-          <w:noProof/>
-        </w:rPr>
-        <w:fldChar w:fldCharType="end"/>
-      </w:r>
+      <w:fldSimple w:instr=" SEQ Figure \* ARABIC \s 1 ">
+        <w:r>
+          <w:rPr>
+            <w:noProof/>
+          </w:rPr>
+          <w:t>1</w:t>
+        </w:r>
+      </w:fldSimple>
       <w:r>
         <w:t>: Multiplicative Time Series</w:t>
       </w:r>
@@ -7740,27 +7650,14 @@
       <w:r>
         <w:noBreakHyphen/>
       </w:r>
-      <w:r>
-        <w:fldChar w:fldCharType="begin"/>
-      </w:r>
-      <w:r>
-        <w:instrText xml:space="preserve"> SEQ Figure \* ARABIC \s 1 </w:instrText>
-      </w:r>
-      <w:r>
-        <w:fldChar w:fldCharType="separate"/>
-      </w:r>
-      <w:r>
-        <w:rPr>
-          <w:noProof/>
-        </w:rPr>
-        <w:t>2</w:t>
-      </w:r>
-      <w:r>
-        <w:rPr>
-          <w:noProof/>
-        </w:rPr>
-        <w:fldChar w:fldCharType="end"/>
-      </w:r>
+      <w:fldSimple w:instr=" SEQ Figure \* ARABIC \s 1 ">
+        <w:r>
+          <w:rPr>
+            <w:noProof/>
+          </w:rPr>
+          <w:t>2</w:t>
+        </w:r>
+      </w:fldSimple>
       <w:r>
         <w:t>: Additive Time Series</w:t>
       </w:r>
@@ -8762,27 +8659,14 @@
       <w:r>
         <w:noBreakHyphen/>
       </w:r>
-      <w:r>
-        <w:fldChar w:fldCharType="begin"/>
-      </w:r>
-      <w:r>
-        <w:instrText xml:space="preserve"> SEQ Figure \* ARABIC \s 1 </w:instrText>
-      </w:r>
-      <w:r>
-        <w:fldChar w:fldCharType="separate"/>
-      </w:r>
-      <w:r>
-        <w:rPr>
-          <w:noProof/>
-        </w:rPr>
-        <w:t>3</w:t>
-      </w:r>
-      <w:r>
-        <w:rPr>
-          <w:noProof/>
-        </w:rPr>
-        <w:fldChar w:fldCharType="end"/>
-      </w:r>
+      <w:fldSimple w:instr=" SEQ Figure \* ARABIC \s 1 ">
+        <w:r>
+          <w:rPr>
+            <w:noProof/>
+          </w:rPr>
+          <w:t>3</w:t>
+        </w:r>
+      </w:fldSimple>
       <w:r>
         <w:t>: Depiction of Import/Export Forecasting using Exponential Smoothing</w:t>
       </w:r>
@@ -9822,27 +9706,14 @@
       <w:r>
         <w:noBreakHyphen/>
       </w:r>
-      <w:r>
-        <w:fldChar w:fldCharType="begin"/>
-      </w:r>
-      <w:r>
-        <w:instrText xml:space="preserve"> SEQ Figure \* ARABIC \s 1 </w:instrText>
-      </w:r>
-      <w:r>
-        <w:fldChar w:fldCharType="separate"/>
-      </w:r>
-      <w:r>
-        <w:rPr>
-          <w:noProof/>
-        </w:rPr>
-        <w:t>4</w:t>
-      </w:r>
-      <w:r>
-        <w:rPr>
-          <w:noProof/>
-        </w:rPr>
-        <w:fldChar w:fldCharType="end"/>
-      </w:r>
+      <w:fldSimple w:instr=" SEQ Figure \* ARABIC \s 1 ">
+        <w:r>
+          <w:rPr>
+            <w:noProof/>
+          </w:rPr>
+          <w:t>4</w:t>
+        </w:r>
+      </w:fldSimple>
       <w:r>
         <w:t>: Depiction of Im</w:t>
       </w:r>
@@ -10198,27 +10069,14 @@
       <w:r>
         <w:noBreakHyphen/>
       </w:r>
-      <w:r>
-        <w:fldChar w:fldCharType="begin"/>
-      </w:r>
-      <w:r>
-        <w:instrText xml:space="preserve"> SEQ Figure \* ARABIC \s 1 </w:instrText>
-      </w:r>
-      <w:r>
-        <w:fldChar w:fldCharType="separate"/>
-      </w:r>
-      <w:r>
-        <w:rPr>
-          <w:noProof/>
-        </w:rPr>
-        <w:t>5</w:t>
-      </w:r>
-      <w:r>
-        <w:rPr>
-          <w:noProof/>
-        </w:rPr>
-        <w:fldChar w:fldCharType="end"/>
-      </w:r>
+      <w:fldSimple w:instr=" SEQ Figure \* ARABIC \s 1 ">
+        <w:r>
+          <w:rPr>
+            <w:noProof/>
+          </w:rPr>
+          <w:t>5</w:t>
+        </w:r>
+      </w:fldSimple>
       <w:r>
         <w:t>: De</w:t>
       </w:r>
@@ -11175,27 +11033,14 @@
       <w:r>
         <w:noBreakHyphen/>
       </w:r>
-      <w:r>
-        <w:fldChar w:fldCharType="begin"/>
-      </w:r>
-      <w:r>
-        <w:instrText xml:space="preserve"> SEQ Figure \* ARABIC \s 1 </w:instrText>
-      </w:r>
-      <w:r>
-        <w:fldChar w:fldCharType="separate"/>
-      </w:r>
-      <w:r>
-        <w:rPr>
-          <w:noProof/>
-        </w:rPr>
-        <w:t>6</w:t>
-      </w:r>
-      <w:r>
-        <w:rPr>
-          <w:noProof/>
-        </w:rPr>
-        <w:fldChar w:fldCharType="end"/>
-      </w:r>
+      <w:fldSimple w:instr=" SEQ Figure \* ARABIC \s 1 ">
+        <w:r>
+          <w:rPr>
+            <w:noProof/>
+          </w:rPr>
+          <w:t>6</w:t>
+        </w:r>
+      </w:fldSimple>
       <w:r>
         <w:t>: Depiction of Import/Export Forecas</w:t>
       </w:r>
@@ -12272,27 +12117,14 @@
       <w:r>
         <w:noBreakHyphen/>
       </w:r>
-      <w:r>
-        <w:fldChar w:fldCharType="begin"/>
-      </w:r>
-      <w:r>
-        <w:instrText xml:space="preserve"> SEQ Figure \* ARABIC \s 1 </w:instrText>
-      </w:r>
-      <w:r>
-        <w:fldChar w:fldCharType="separate"/>
-      </w:r>
-      <w:r>
-        <w:rPr>
-          <w:noProof/>
-        </w:rPr>
-        <w:t>7</w:t>
-      </w:r>
-      <w:r>
-        <w:rPr>
-          <w:noProof/>
-        </w:rPr>
-        <w:fldChar w:fldCharType="end"/>
-      </w:r>
+      <w:fldSimple w:instr=" SEQ Figure \* ARABIC \s 1 ">
+        <w:r>
+          <w:rPr>
+            <w:noProof/>
+          </w:rPr>
+          <w:t>7</w:t>
+        </w:r>
+      </w:fldSimple>
       <w:r>
         <w:t>: Depiction of Import/Export Forecas</w:t>
       </w:r>
@@ -14070,27 +13902,14 @@
       <w:r>
         <w:noBreakHyphen/>
       </w:r>
-      <w:r>
-        <w:fldChar w:fldCharType="begin"/>
-      </w:r>
-      <w:r>
-        <w:instrText xml:space="preserve"> SEQ Figure \* ARABIC \s 1 </w:instrText>
-      </w:r>
-      <w:r>
-        <w:fldChar w:fldCharType="separate"/>
-      </w:r>
-      <w:r>
-        <w:rPr>
-          <w:noProof/>
-        </w:rPr>
-        <w:t>8</w:t>
-      </w:r>
-      <w:r>
-        <w:rPr>
-          <w:noProof/>
-        </w:rPr>
-        <w:fldChar w:fldCharType="end"/>
-      </w:r>
+      <w:fldSimple w:instr=" SEQ Figure \* ARABIC \s 1 ">
+        <w:r>
+          <w:rPr>
+            <w:noProof/>
+          </w:rPr>
+          <w:t>8</w:t>
+        </w:r>
+      </w:fldSimple>
       <w:r>
         <w:t>: Depiction of Import/Export Forecas</w:t>
       </w:r>
@@ -15688,27 +15507,14 @@
       <w:r>
         <w:noBreakHyphen/>
       </w:r>
-      <w:r>
-        <w:fldChar w:fldCharType="begin"/>
-      </w:r>
-      <w:r>
-        <w:instrText xml:space="preserve"> SEQ Figure \* ARABIC \s 1 </w:instrText>
-      </w:r>
-      <w:r>
-        <w:fldChar w:fldCharType="separate"/>
-      </w:r>
-      <w:r>
-        <w:rPr>
-          <w:noProof/>
-        </w:rPr>
-        <w:t>9</w:t>
-      </w:r>
-      <w:r>
-        <w:rPr>
-          <w:noProof/>
-        </w:rPr>
-        <w:fldChar w:fldCharType="end"/>
-      </w:r>
+      <w:fldSimple w:instr=" SEQ Figure \* ARABIC \s 1 ">
+        <w:r>
+          <w:rPr>
+            <w:noProof/>
+          </w:rPr>
+          <w:t>9</w:t>
+        </w:r>
+      </w:fldSimple>
       <w:r>
         <w:t>: Depiction of Import/Export Forecas</w:t>
       </w:r>
@@ -16477,27 +16283,14 @@
       <w:r>
         <w:noBreakHyphen/>
       </w:r>
-      <w:r>
-        <w:fldChar w:fldCharType="begin"/>
-      </w:r>
-      <w:r>
-        <w:instrText xml:space="preserve"> SEQ Figure \* ARABIC \s 1 </w:instrText>
-      </w:r>
-      <w:r>
-        <w:fldChar w:fldCharType="separate"/>
-      </w:r>
-      <w:r>
-        <w:rPr>
-          <w:noProof/>
-        </w:rPr>
-        <w:t>10</w:t>
-      </w:r>
-      <w:r>
-        <w:rPr>
-          <w:noProof/>
-        </w:rPr>
-        <w:fldChar w:fldCharType="end"/>
-      </w:r>
+      <w:fldSimple w:instr=" SEQ Figure \* ARABIC \s 1 ">
+        <w:r>
+          <w:rPr>
+            <w:noProof/>
+          </w:rPr>
+          <w:t>10</w:t>
+        </w:r>
+      </w:fldSimple>
       <w:r>
         <w:t>: Depiction of Import/Export Forecas</w:t>
       </w:r>
@@ -16699,8 +16492,6 @@
         </w:rPr>
         <w:t xml:space="preserve"> (Figure 4-11)</w:t>
       </w:r>
-      <w:bookmarkStart w:id="34" w:name="_GoBack"/>
-      <w:bookmarkEnd w:id="34"/>
       <w:r>
         <w:rPr>
           <w:rFonts w:cs="Times New Roman"/>
@@ -16793,27 +16584,14 @@
       <w:r>
         <w:noBreakHyphen/>
       </w:r>
-      <w:r>
-        <w:fldChar w:fldCharType="begin"/>
-      </w:r>
-      <w:r>
-        <w:instrText xml:space="preserve"> SEQ Figure \* ARABIC \s 1 </w:instrText>
-      </w:r>
-      <w:r>
-        <w:fldChar w:fldCharType="separate"/>
-      </w:r>
-      <w:r>
-        <w:rPr>
-          <w:noProof/>
-        </w:rPr>
-        <w:t>11</w:t>
-      </w:r>
-      <w:r>
-        <w:rPr>
-          <w:noProof/>
-        </w:rPr>
-        <w:fldChar w:fldCharType="end"/>
-      </w:r>
+      <w:fldSimple w:instr=" SEQ Figure \* ARABIC \s 1 ">
+        <w:r>
+          <w:rPr>
+            <w:noProof/>
+          </w:rPr>
+          <w:t>11</w:t>
+        </w:r>
+      </w:fldSimple>
       <w:r>
         <w:t>: Structure of RNN Models</w:t>
       </w:r>
@@ -16888,7 +16666,7 @@
           <w:szCs w:val="28"/>
         </w:rPr>
       </w:pPr>
-      <w:bookmarkStart w:id="35" w:name="_Toc42758036"/>
+      <w:bookmarkStart w:id="34" w:name="_Toc42758036"/>
       <w:r>
         <w:rPr>
           <w:rFonts w:ascii="Times New Roman" w:hAnsi="Times New Roman" w:cs="Times New Roman"/>
@@ -16922,7 +16700,7 @@
         </w:rPr>
         <w:t>LSTM Networks</w:t>
       </w:r>
-      <w:bookmarkEnd w:id="35"/>
+      <w:bookmarkEnd w:id="34"/>
     </w:p>
     <w:p>
       <w:pPr>
@@ -17085,27 +16863,14 @@
       <w:r>
         <w:noBreakHyphen/>
       </w:r>
-      <w:r>
-        <w:fldChar w:fldCharType="begin"/>
-      </w:r>
-      <w:r>
-        <w:instrText xml:space="preserve"> SEQ Figure \* ARABIC \s 1 </w:instrText>
-      </w:r>
-      <w:r>
-        <w:fldChar w:fldCharType="separate"/>
-      </w:r>
-      <w:r>
-        <w:rPr>
-          <w:noProof/>
-        </w:rPr>
-        <w:t>12</w:t>
-      </w:r>
-      <w:r>
-        <w:rPr>
-          <w:noProof/>
-        </w:rPr>
-        <w:fldChar w:fldCharType="end"/>
-      </w:r>
+      <w:fldSimple w:instr=" SEQ Figure \* ARABIC \s 1 ">
+        <w:r>
+          <w:rPr>
+            <w:noProof/>
+          </w:rPr>
+          <w:t>12</w:t>
+        </w:r>
+      </w:fldSimple>
       <w:r>
         <w:t>: Micro level structure of RNN Models</w:t>
       </w:r>
@@ -17130,28 +16895,7 @@
           <w:rFonts w:cs="Times New Roman"/>
           <w:szCs w:val="24"/>
         </w:rPr>
-        <w:t xml:space="preserve"> </w:t>
-      </w:r>
-      <w:r>
-        <w:rPr>
-          <w:rFonts w:cs="Times New Roman"/>
-          <w:szCs w:val="24"/>
-        </w:rPr>
-        <w:t>(figure 4-1</w:t>
-      </w:r>
-      <w:r>
-        <w:rPr>
-          <w:rFonts w:cs="Times New Roman"/>
-          <w:szCs w:val="24"/>
-        </w:rPr>
-        <w:t>3</w:t>
-      </w:r>
-      <w:r>
-        <w:rPr>
-          <w:rFonts w:cs="Times New Roman"/>
-          <w:szCs w:val="24"/>
-        </w:rPr>
-        <w:t>)</w:t>
+        <w:t xml:space="preserve"> (figure 4-13)</w:t>
       </w:r>
       <w:r>
         <w:rPr>
@@ -17244,27 +16988,14 @@
       <w:r>
         <w:noBreakHyphen/>
       </w:r>
-      <w:r>
-        <w:fldChar w:fldCharType="begin"/>
-      </w:r>
-      <w:r>
-        <w:instrText xml:space="preserve"> SEQ Figure \* ARABIC \s 1 </w:instrText>
-      </w:r>
-      <w:r>
-        <w:fldChar w:fldCharType="separate"/>
-      </w:r>
-      <w:r>
-        <w:rPr>
-          <w:noProof/>
-        </w:rPr>
-        <w:t>13</w:t>
-      </w:r>
-      <w:r>
-        <w:rPr>
-          <w:noProof/>
-        </w:rPr>
-        <w:fldChar w:fldCharType="end"/>
-      </w:r>
+      <w:fldSimple w:instr=" SEQ Figure \* ARABIC \s 1 ">
+        <w:r>
+          <w:rPr>
+            <w:noProof/>
+          </w:rPr>
+          <w:t>13</w:t>
+        </w:r>
+      </w:fldSimple>
       <w:r>
         <w:t>: Micro level structure of LSTM Models</w:t>
       </w:r>
@@ -17305,14 +17036,7 @@
           <w:rFonts w:cs="Times New Roman"/>
           <w:szCs w:val="24"/>
         </w:rPr>
-        <w:t xml:space="preserve"> </w:t>
-      </w:r>
-      <w:r>
-        <w:rPr>
-          <w:rFonts w:cs="Times New Roman"/>
-          <w:szCs w:val="24"/>
-        </w:rPr>
-        <w:t>(figure 4-14)</w:t>
+        <w:t xml:space="preserve"> (figure 4-14)</w:t>
       </w:r>
       <w:r>
         <w:rPr>
@@ -17406,27 +17130,14 @@
       <w:r>
         <w:noBreakHyphen/>
       </w:r>
-      <w:r>
-        <w:fldChar w:fldCharType="begin"/>
-      </w:r>
-      <w:r>
-        <w:instrText xml:space="preserve"> SEQ Figure \* ARABIC \s 1 </w:instrText>
-      </w:r>
-      <w:r>
-        <w:fldChar w:fldCharType="separate"/>
-      </w:r>
-      <w:r>
-        <w:rPr>
-          <w:noProof/>
-        </w:rPr>
-        <w:t>14</w:t>
-      </w:r>
-      <w:r>
-        <w:rPr>
-          <w:noProof/>
-        </w:rPr>
-        <w:fldChar w:fldCharType="end"/>
-      </w:r>
+      <w:fldSimple w:instr=" SEQ Figure \* ARABIC \s 1 ">
+        <w:r>
+          <w:rPr>
+            <w:noProof/>
+          </w:rPr>
+          <w:t>14</w:t>
+        </w:r>
+      </w:fldSimple>
       <w:r>
         <w:t>: A global state passing</w:t>
       </w:r>
@@ -19330,27 +19041,14 @@
       <w:r>
         <w:noBreakHyphen/>
       </w:r>
-      <w:r>
-        <w:fldChar w:fldCharType="begin"/>
-      </w:r>
-      <w:r>
-        <w:instrText xml:space="preserve"> SEQ Table \* ARABIC \s 1 </w:instrText>
-      </w:r>
-      <w:r>
-        <w:fldChar w:fldCharType="separate"/>
-      </w:r>
-      <w:r>
-        <w:rPr>
-          <w:noProof/>
-        </w:rPr>
-        <w:t>1</w:t>
-      </w:r>
-      <w:r>
-        <w:rPr>
-          <w:noProof/>
-        </w:rPr>
-        <w:fldChar w:fldCharType="end"/>
-      </w:r>
+      <w:fldSimple w:instr=" SEQ Table \* ARABIC \s 1 ">
+        <w:r>
+          <w:rPr>
+            <w:noProof/>
+          </w:rPr>
+          <w:t>1</w:t>
+        </w:r>
+      </w:fldSimple>
       <w:r>
         <w:t>5</w:t>
       </w:r>
@@ -19528,7 +19226,7 @@
           <w:color w:val="auto"/>
         </w:rPr>
       </w:pPr>
-      <w:bookmarkStart w:id="36" w:name="_Toc42758037"/>
+      <w:bookmarkStart w:id="35" w:name="_Toc42758037"/>
       <w:r>
         <w:rPr>
           <w:rFonts w:cs="Times New Roman"/>
@@ -19552,7 +19250,7 @@
         </w:rPr>
         <w:t>ison among Models</w:t>
       </w:r>
-      <w:bookmarkEnd w:id="36"/>
+      <w:bookmarkEnd w:id="35"/>
     </w:p>
     <w:p>
       <w:pPr>
@@ -20804,38 +20502,38 @@
       <w:pPr>
         <w:pStyle w:val="Heading1"/>
       </w:pPr>
+      <w:bookmarkStart w:id="36" w:name="_Toc42758038"/>
       <w:bookmarkStart w:id="37" w:name="_Toc42365987"/>
-      <w:bookmarkStart w:id="38" w:name="_Toc42758038"/>
       <w:r>
         <w:lastRenderedPageBreak/>
         <w:t>Chapter 5</w:t>
       </w:r>
+      <w:bookmarkEnd w:id="36"/>
+    </w:p>
+    <w:p>
+      <w:pPr>
+        <w:pStyle w:val="Heading1"/>
+        <w:rPr>
+          <w:rFonts w:cs="Times New Roman"/>
+          <w:color w:val="auto"/>
+        </w:rPr>
+      </w:pPr>
+      <w:bookmarkStart w:id="38" w:name="_Toc42758039"/>
+      <w:r>
+        <w:rPr>
+          <w:rFonts w:cs="Times New Roman"/>
+          <w:color w:val="auto"/>
+        </w:rPr>
+        <w:t>C</w:t>
+      </w:r>
+      <w:r>
+        <w:rPr>
+          <w:rFonts w:cs="Times New Roman"/>
+          <w:color w:val="auto"/>
+        </w:rPr>
+        <w:t>ase Study: Getting Rid of Trade Deficit</w:t>
+      </w:r>
       <w:bookmarkEnd w:id="38"/>
-    </w:p>
-    <w:p>
-      <w:pPr>
-        <w:pStyle w:val="Heading1"/>
-        <w:rPr>
-          <w:rFonts w:cs="Times New Roman"/>
-          <w:color w:val="auto"/>
-        </w:rPr>
-      </w:pPr>
-      <w:bookmarkStart w:id="39" w:name="_Toc42758039"/>
-      <w:r>
-        <w:rPr>
-          <w:rFonts w:cs="Times New Roman"/>
-          <w:color w:val="auto"/>
-        </w:rPr>
-        <w:t>C</w:t>
-      </w:r>
-      <w:r>
-        <w:rPr>
-          <w:rFonts w:cs="Times New Roman"/>
-          <w:color w:val="auto"/>
-        </w:rPr>
-        <w:t>ase Study: Getting Rid of Trade Deficit</w:t>
-      </w:r>
-      <w:bookmarkEnd w:id="39"/>
     </w:p>
     <w:p>
       <w:pPr>
@@ -21070,12 +20768,12 @@
       <w:pPr>
         <w:pStyle w:val="Heading1"/>
       </w:pPr>
-      <w:bookmarkStart w:id="40" w:name="_Toc42758040"/>
+      <w:bookmarkStart w:id="39" w:name="_Toc42758040"/>
       <w:r>
         <w:lastRenderedPageBreak/>
         <w:t>Conclusion</w:t>
       </w:r>
-      <w:bookmarkEnd w:id="40"/>
+      <w:bookmarkEnd w:id="39"/>
     </w:p>
     <w:p/>
     <w:bookmarkEnd w:id="37"/>
@@ -21379,7 +21077,23 @@
           <w:rFonts w:cs="Times New Roman"/>
           <w:shd w:val="clear" w:color="auto" w:fill="FFFFFF"/>
         </w:rPr>
-        <w:t>First few validation data points may have caused it since the trend goes down steeply.</w:t>
+        <w:t xml:space="preserve">First few validation data points </w:t>
+      </w:r>
+      <w:bookmarkStart w:id="40" w:name="_GoBack"/>
+      <w:r>
+        <w:rPr>
+          <w:rFonts w:cs="Times New Roman"/>
+          <w:shd w:val="clear" w:color="auto" w:fill="FFFFFF"/>
+        </w:rPr>
+        <w:t>may</w:t>
+      </w:r>
+      <w:bookmarkEnd w:id="40"/>
+      <w:r>
+        <w:rPr>
+          <w:rFonts w:cs="Times New Roman"/>
+          <w:shd w:val="clear" w:color="auto" w:fill="FFFFFF"/>
+        </w:rPr>
+        <w:t xml:space="preserve"> have caused it since the trend goes down steeply.</w:t>
       </w:r>
       <w:r>
         <w:rPr>
@@ -22095,7 +21809,7 @@
           <w:rPr>
             <w:noProof/>
           </w:rPr>
-          <w:t>23</w:t>
+          <w:t>1</w:t>
         </w:r>
         <w:r>
           <w:rPr>
@@ -25933,7 +25647,7 @@
   <a:extraClrSchemeLst/>
   <a:extLst>
     <a:ext uri="{05A4C25C-085E-4340-85A3-A5531E510DB2}">
-      <thm15:themeFamily xmlns="" xmlns:thm15="http://schemas.microsoft.com/office/thememl/2012/main" name="Office Theme" id="{62F939B6-93AF-4DB8-9C6B-D6C7DFDC589F}" vid="{4A3C46E8-61CC-4603-A589-7422A47A8E4A}"/>
+      <thm15:themeFamily xmlns:thm15="http://schemas.microsoft.com/office/thememl/2012/main" xmlns="" name="Office Theme" id="{62F939B6-93AF-4DB8-9C6B-D6C7DFDC589F}" vid="{4A3C46E8-61CC-4603-A589-7422A47A8E4A}"/>
     </a:ext>
   </a:extLst>
 </a:theme>
@@ -26077,7 +25791,7 @@
 </file>
 
 <file path=customXml/itemProps1.xml><?xml version="1.0" encoding="utf-8"?>
-<ds:datastoreItem xmlns:ds="http://schemas.openxmlformats.org/officeDocument/2006/customXml" ds:itemID="{3DDEF6BF-7897-46E4-9995-4B50DD8A2155}">
+<ds:datastoreItem xmlns:ds="http://schemas.openxmlformats.org/officeDocument/2006/customXml" ds:itemID="{13038837-260E-4F66-B799-B393117A193D}">
   <ds:schemaRefs>
     <ds:schemaRef ds:uri="http://schemas.openxmlformats.org/officeDocument/2006/bibliography"/>
   </ds:schemaRefs>

</xml_diff>

<commit_message>
Improved Future Prospects Section
</commit_message>
<xml_diff>
--- a/Documents/Final Thesis/Indian Trade Data Analysis and Forecasting thesis v1.5.docx
+++ b/Documents/Final Thesis/Indian Trade Data Analysis and Forecasting thesis v1.5.docx
@@ -346,18 +346,7 @@
           <w:sz w:val="36"/>
           <w:szCs w:val="36"/>
         </w:rPr>
-        <w:t xml:space="preserve">, </w:t>
-      </w:r>
-      <w:bookmarkStart w:id="0" w:name="_GoBack"/>
-      <w:bookmarkEnd w:id="0"/>
-      <w:r>
-        <w:rPr>
-          <w:rFonts w:cs="Times New Roman"/>
-          <w:b/>
-          <w:sz w:val="36"/>
-          <w:szCs w:val="36"/>
-        </w:rPr>
-        <w:t>2020</w:t>
+        <w:t>, 2020</w:t>
       </w:r>
     </w:p>
     <w:p>
@@ -1397,7 +1386,7 @@
         <w:br w:type="page"/>
       </w:r>
     </w:p>
-    <w:bookmarkStart w:id="1" w:name="_Toc42362915" w:displacedByCustomXml="next"/>
+    <w:bookmarkStart w:id="0" w:name="_Toc42362915" w:displacedByCustomXml="next"/>
     <w:sdt>
       <w:sdtPr>
         <w:rPr>
@@ -3813,7 +3802,7 @@
           <w:szCs w:val="48"/>
         </w:rPr>
       </w:pPr>
-      <w:bookmarkStart w:id="2" w:name="_Toc42365960"/>
+      <w:bookmarkStart w:id="1" w:name="_Toc42365960"/>
       <w:r>
         <w:rPr>
           <w:rFonts w:cs="Times New Roman"/>
@@ -3825,27 +3814,27 @@
         <w:lastRenderedPageBreak/>
         <w:t>Chapter 1</w:t>
       </w:r>
+      <w:bookmarkEnd w:id="0"/>
       <w:bookmarkEnd w:id="1"/>
+    </w:p>
+    <w:p>
+      <w:pPr>
+        <w:pStyle w:val="Heading1"/>
+        <w:jc w:val="both"/>
+        <w:rPr>
+          <w:rFonts w:cs="Times New Roman"/>
+          <w:color w:val="auto"/>
+        </w:rPr>
+      </w:pPr>
+      <w:bookmarkStart w:id="2" w:name="_Toc42758014"/>
+      <w:r>
+        <w:rPr>
+          <w:rFonts w:cs="Times New Roman"/>
+          <w:color w:val="auto"/>
+        </w:rPr>
+        <w:t>Introduction</w:t>
+      </w:r>
       <w:bookmarkEnd w:id="2"/>
-    </w:p>
-    <w:p>
-      <w:pPr>
-        <w:pStyle w:val="Heading1"/>
-        <w:jc w:val="both"/>
-        <w:rPr>
-          <w:rFonts w:cs="Times New Roman"/>
-          <w:color w:val="auto"/>
-        </w:rPr>
-      </w:pPr>
-      <w:bookmarkStart w:id="3" w:name="_Toc42758014"/>
-      <w:r>
-        <w:rPr>
-          <w:rFonts w:cs="Times New Roman"/>
-          <w:color w:val="auto"/>
-        </w:rPr>
-        <w:t>Introduction</w:t>
-      </w:r>
-      <w:bookmarkEnd w:id="3"/>
     </w:p>
     <w:p/>
     <w:p>
@@ -3889,7 +3878,7 @@
           <w:color w:val="auto"/>
         </w:rPr>
       </w:pPr>
-      <w:bookmarkStart w:id="4" w:name="_Toc42758015"/>
+      <w:bookmarkStart w:id="3" w:name="_Toc42758015"/>
       <w:r>
         <w:rPr>
           <w:rFonts w:cs="Times New Roman"/>
@@ -3897,7 +3886,7 @@
         </w:rPr>
         <w:t>Significance of Trade Analysis</w:t>
       </w:r>
-      <w:bookmarkEnd w:id="4"/>
+      <w:bookmarkEnd w:id="3"/>
     </w:p>
     <w:p/>
     <w:p>
@@ -3948,7 +3937,7 @@
           <w:color w:val="auto"/>
         </w:rPr>
       </w:pPr>
-      <w:bookmarkStart w:id="5" w:name="_Toc42758016"/>
+      <w:bookmarkStart w:id="4" w:name="_Toc42758016"/>
       <w:r>
         <w:rPr>
           <w:rFonts w:cs="Times New Roman"/>
@@ -3970,7 +3959,7 @@
         </w:rPr>
         <w:t xml:space="preserve"> Forecasting</w:t>
       </w:r>
-      <w:bookmarkEnd w:id="5"/>
+      <w:bookmarkEnd w:id="4"/>
     </w:p>
     <w:p>
       <w:pPr>
@@ -4250,45 +4239,45 @@
       <w:pPr>
         <w:pStyle w:val="Heading1"/>
       </w:pPr>
-      <w:bookmarkStart w:id="6" w:name="_Toc42758017"/>
+      <w:bookmarkStart w:id="5" w:name="_Toc42758017"/>
       <w:r>
         <w:t>Literature Survey</w:t>
       </w:r>
+      <w:bookmarkEnd w:id="5"/>
+    </w:p>
+    <w:p/>
+    <w:p>
+      <w:pPr>
+        <w:pStyle w:val="Heading2"/>
+        <w:jc w:val="both"/>
+        <w:rPr>
+          <w:rFonts w:cs="Times New Roman"/>
+          <w:color w:val="auto"/>
+        </w:rPr>
+      </w:pPr>
+      <w:bookmarkStart w:id="6" w:name="_Toc42758018"/>
+      <w:r>
+        <w:rPr>
+          <w:rFonts w:cs="Times New Roman"/>
+          <w:color w:val="auto"/>
+        </w:rPr>
+        <w:t>2.1</w:t>
+      </w:r>
+      <w:r>
+        <w:rPr>
+          <w:rFonts w:cs="Times New Roman"/>
+          <w:color w:val="auto"/>
+        </w:rPr>
+        <w:tab/>
+      </w:r>
+      <w:r>
+        <w:rPr>
+          <w:rFonts w:cs="Times New Roman"/>
+          <w:color w:val="auto"/>
+        </w:rPr>
+        <w:t>Forecasting Models</w:t>
+      </w:r>
       <w:bookmarkEnd w:id="6"/>
-    </w:p>
-    <w:p/>
-    <w:p>
-      <w:pPr>
-        <w:pStyle w:val="Heading2"/>
-        <w:jc w:val="both"/>
-        <w:rPr>
-          <w:rFonts w:cs="Times New Roman"/>
-          <w:color w:val="auto"/>
-        </w:rPr>
-      </w:pPr>
-      <w:bookmarkStart w:id="7" w:name="_Toc42758018"/>
-      <w:r>
-        <w:rPr>
-          <w:rFonts w:cs="Times New Roman"/>
-          <w:color w:val="auto"/>
-        </w:rPr>
-        <w:t>2.1</w:t>
-      </w:r>
-      <w:r>
-        <w:rPr>
-          <w:rFonts w:cs="Times New Roman"/>
-          <w:color w:val="auto"/>
-        </w:rPr>
-        <w:tab/>
-      </w:r>
-      <w:r>
-        <w:rPr>
-          <w:rFonts w:cs="Times New Roman"/>
-          <w:color w:val="auto"/>
-        </w:rPr>
-        <w:t>Forecasting Models</w:t>
-      </w:r>
-      <w:bookmarkEnd w:id="7"/>
     </w:p>
     <w:p/>
     <w:p>
@@ -5058,7 +5047,7 @@
           <w:color w:val="auto"/>
         </w:rPr>
       </w:pPr>
-      <w:bookmarkStart w:id="8" w:name="_Toc42758019"/>
+      <w:bookmarkStart w:id="7" w:name="_Toc42758019"/>
       <w:r>
         <w:rPr>
           <w:rFonts w:cs="Times New Roman"/>
@@ -5081,7 +5070,7 @@
         <w:tab/>
         <w:t>Which one to use</w:t>
       </w:r>
-      <w:bookmarkEnd w:id="8"/>
+      <w:bookmarkEnd w:id="7"/>
     </w:p>
     <w:p>
       <w:pPr>
@@ -5363,11 +5352,11 @@
       <w:pPr>
         <w:pStyle w:val="Heading1"/>
       </w:pPr>
-      <w:bookmarkStart w:id="9" w:name="_Toc42758020"/>
+      <w:bookmarkStart w:id="8" w:name="_Toc42758020"/>
       <w:r>
         <w:t>Dataset Preparation</w:t>
       </w:r>
-      <w:bookmarkEnd w:id="9"/>
+      <w:bookmarkEnd w:id="8"/>
     </w:p>
     <w:p/>
     <w:p>
@@ -5383,7 +5372,7 @@
           <w:color w:val="auto"/>
         </w:rPr>
       </w:pPr>
-      <w:bookmarkStart w:id="10" w:name="_Toc42758021"/>
+      <w:bookmarkStart w:id="9" w:name="_Toc42758021"/>
       <w:r>
         <w:rPr>
           <w:rFonts w:cs="Times New Roman"/>
@@ -5398,7 +5387,7 @@
         </w:rPr>
         <w:t xml:space="preserve"> Source</w:t>
       </w:r>
-      <w:bookmarkEnd w:id="10"/>
+      <w:bookmarkEnd w:id="9"/>
     </w:p>
     <w:p>
       <w:pPr>
@@ -5697,27 +5686,14 @@
       <w:r>
         <w:noBreakHyphen/>
       </w:r>
-      <w:r>
-        <w:fldChar w:fldCharType="begin"/>
-      </w:r>
-      <w:r>
-        <w:instrText xml:space="preserve"> SEQ Table \* ARABIC \s 1 </w:instrText>
-      </w:r>
-      <w:r>
-        <w:fldChar w:fldCharType="separate"/>
-      </w:r>
-      <w:r>
-        <w:rPr>
-          <w:noProof/>
-        </w:rPr>
-        <w:t>1</w:t>
-      </w:r>
-      <w:r>
-        <w:rPr>
-          <w:noProof/>
-        </w:rPr>
-        <w:fldChar w:fldCharType="end"/>
-      </w:r>
+      <w:fldSimple w:instr=" SEQ Table \* ARABIC \s 1 ">
+        <w:r>
+          <w:rPr>
+            <w:noProof/>
+          </w:rPr>
+          <w:t>1</w:t>
+        </w:r>
+      </w:fldSimple>
       <w:r>
         <w:t>: Sample of monthly trade data</w:t>
       </w:r>
@@ -5862,27 +5838,14 @@
       <w:r>
         <w:noBreakHyphen/>
       </w:r>
-      <w:r>
-        <w:fldChar w:fldCharType="begin"/>
-      </w:r>
-      <w:r>
-        <w:instrText xml:space="preserve"> SEQ Table \* ARABIC \s 1 </w:instrText>
-      </w:r>
-      <w:r>
-        <w:fldChar w:fldCharType="separate"/>
-      </w:r>
-      <w:r>
-        <w:rPr>
-          <w:noProof/>
-        </w:rPr>
-        <w:t>2</w:t>
-      </w:r>
-      <w:r>
-        <w:rPr>
-          <w:noProof/>
-        </w:rPr>
-        <w:fldChar w:fldCharType="end"/>
-      </w:r>
+      <w:fldSimple w:instr=" SEQ Table \* ARABIC \s 1 ">
+        <w:r>
+          <w:rPr>
+            <w:noProof/>
+          </w:rPr>
+          <w:t>2</w:t>
+        </w:r>
+      </w:fldSimple>
       <w:r>
         <w:t>: Sample of month</w:t>
       </w:r>
@@ -6029,27 +5992,14 @@
       <w:r>
         <w:noBreakHyphen/>
       </w:r>
-      <w:r>
-        <w:fldChar w:fldCharType="begin"/>
-      </w:r>
-      <w:r>
-        <w:instrText xml:space="preserve"> SEQ Table \* ARABIC \s 1 </w:instrText>
-      </w:r>
-      <w:r>
-        <w:fldChar w:fldCharType="separate"/>
-      </w:r>
-      <w:r>
-        <w:rPr>
-          <w:noProof/>
-        </w:rPr>
-        <w:t>3</w:t>
-      </w:r>
-      <w:r>
-        <w:rPr>
-          <w:noProof/>
-        </w:rPr>
-        <w:fldChar w:fldCharType="end"/>
-      </w:r>
+      <w:fldSimple w:instr=" SEQ Table \* ARABIC \s 1 ">
+        <w:r>
+          <w:rPr>
+            <w:noProof/>
+          </w:rPr>
+          <w:t>3</w:t>
+        </w:r>
+      </w:fldSimple>
       <w:r>
         <w:t>: Sample of month</w:t>
       </w:r>
@@ -6080,7 +6030,7 @@
           <w:color w:val="auto"/>
         </w:rPr>
       </w:pPr>
-      <w:bookmarkStart w:id="11" w:name="_Toc42758022"/>
+      <w:bookmarkStart w:id="10" w:name="_Toc42758022"/>
       <w:r>
         <w:rPr>
           <w:rFonts w:cs="Times New Roman"/>
@@ -6089,7 +6039,7 @@
         <w:lastRenderedPageBreak/>
         <w:t>Preprocessing of Dataset</w:t>
       </w:r>
-      <w:bookmarkEnd w:id="11"/>
+      <w:bookmarkEnd w:id="10"/>
     </w:p>
     <w:p>
       <w:pPr>
@@ -6233,7 +6183,7 @@
           <w:color w:val="auto"/>
         </w:rPr>
       </w:pPr>
-      <w:bookmarkStart w:id="12" w:name="_Toc42758023"/>
+      <w:bookmarkStart w:id="11" w:name="_Toc42758023"/>
       <w:r>
         <w:rPr>
           <w:rFonts w:cs="Times New Roman"/>
@@ -6248,7 +6198,7 @@
         </w:rPr>
         <w:t>Visualization</w:t>
       </w:r>
-      <w:bookmarkEnd w:id="12"/>
+      <w:bookmarkEnd w:id="11"/>
       <w:r>
         <w:rPr>
           <w:rFonts w:cs="Times New Roman"/>
@@ -6327,27 +6277,14 @@
       <w:r>
         <w:noBreakHyphen/>
       </w:r>
-      <w:r>
-        <w:fldChar w:fldCharType="begin"/>
-      </w:r>
-      <w:r>
-        <w:instrText xml:space="preserve"> SEQ Figure \* ARABIC \s 1 </w:instrText>
-      </w:r>
-      <w:r>
-        <w:fldChar w:fldCharType="separate"/>
-      </w:r>
-      <w:r>
-        <w:rPr>
-          <w:noProof/>
-        </w:rPr>
-        <w:t>1</w:t>
-      </w:r>
-      <w:r>
-        <w:rPr>
-          <w:noProof/>
-        </w:rPr>
-        <w:fldChar w:fldCharType="end"/>
-      </w:r>
+      <w:fldSimple w:instr=" SEQ Figure \* ARABIC \s 1 ">
+        <w:r>
+          <w:rPr>
+            <w:noProof/>
+          </w:rPr>
+          <w:t>1</w:t>
+        </w:r>
+      </w:fldSimple>
       <w:r>
         <w:t>: Visualization of month</w:t>
       </w:r>
@@ -6399,7 +6336,7 @@
           <w:szCs w:val="36"/>
         </w:rPr>
       </w:pPr>
-      <w:bookmarkStart w:id="13" w:name="_Toc42758024"/>
+      <w:bookmarkStart w:id="12" w:name="_Toc42758024"/>
       <w:r>
         <w:rPr>
           <w:rFonts w:cs="Times New Roman"/>
@@ -6409,7 +6346,7 @@
         <w:lastRenderedPageBreak/>
         <w:t>Insights about Data</w:t>
       </w:r>
-      <w:bookmarkEnd w:id="13"/>
+      <w:bookmarkEnd w:id="12"/>
     </w:p>
     <w:p>
       <w:pPr>
@@ -6684,27 +6621,14 @@
       <w:r>
         <w:noBreakHyphen/>
       </w:r>
-      <w:r>
-        <w:fldChar w:fldCharType="begin"/>
-      </w:r>
-      <w:r>
-        <w:instrText xml:space="preserve"> SEQ Figure \* ARABIC \s 1 </w:instrText>
-      </w:r>
-      <w:r>
-        <w:fldChar w:fldCharType="separate"/>
-      </w:r>
-      <w:r>
-        <w:rPr>
-          <w:noProof/>
-        </w:rPr>
-        <w:t>2</w:t>
-      </w:r>
-      <w:r>
-        <w:rPr>
-          <w:noProof/>
-        </w:rPr>
-        <w:fldChar w:fldCharType="end"/>
-      </w:r>
+      <w:fldSimple w:instr=" SEQ Figure \* ARABIC \s 1 ">
+        <w:r>
+          <w:rPr>
+            <w:noProof/>
+          </w:rPr>
+          <w:t>2</w:t>
+        </w:r>
+      </w:fldSimple>
       <w:r>
         <w:t>: Top 15 Countries by average trade</w:t>
       </w:r>
@@ -6834,30 +6758,14 @@
       <w:r>
         <w:noBreakHyphen/>
       </w:r>
-      <w:r>
-        <w:fldChar w:fldCharType="begin"/>
-      </w:r>
-      <w:r>
-        <w:instrText xml:space="preserve"> SEQ Figure \* ARABIC \s</w:instrText>
-      </w:r>
-      <w:r>
-        <w:instrText xml:space="preserve"> 1 </w:instrText>
-      </w:r>
-      <w:r>
-        <w:fldChar w:fldCharType="separate"/>
-      </w:r>
-      <w:r>
-        <w:rPr>
-          <w:noProof/>
-        </w:rPr>
-        <w:t>3</w:t>
-      </w:r>
-      <w:r>
-        <w:rPr>
-          <w:noProof/>
-        </w:rPr>
-        <w:fldChar w:fldCharType="end"/>
-      </w:r>
+      <w:fldSimple w:instr=" SEQ Figure \* ARABIC \s 1 ">
+        <w:r>
+          <w:rPr>
+            <w:noProof/>
+          </w:rPr>
+          <w:t>3</w:t>
+        </w:r>
+      </w:fldSimple>
       <w:r>
         <w:t>: Top 10 HS code or</w:t>
       </w:r>
@@ -7023,27 +6931,14 @@
       <w:r>
         <w:noBreakHyphen/>
       </w:r>
-      <w:r>
-        <w:fldChar w:fldCharType="begin"/>
-      </w:r>
-      <w:r>
-        <w:instrText xml:space="preserve"> SEQ Table \* ARABIC \s 1 </w:instrText>
-      </w:r>
-      <w:r>
-        <w:fldChar w:fldCharType="separate"/>
-      </w:r>
-      <w:r>
-        <w:rPr>
-          <w:noProof/>
-        </w:rPr>
-        <w:t>4</w:t>
-      </w:r>
-      <w:r>
-        <w:rPr>
-          <w:noProof/>
-        </w:rPr>
-        <w:fldChar w:fldCharType="end"/>
-      </w:r>
+      <w:fldSimple w:instr=" SEQ Table \* ARABIC \s 1 ">
+        <w:r>
+          <w:rPr>
+            <w:noProof/>
+          </w:rPr>
+          <w:t>4</w:t>
+        </w:r>
+      </w:fldSimple>
       <w:r>
         <w:t>: HS code and corresponding Products/Commodity</w:t>
       </w:r>
@@ -7057,7 +6952,7 @@
           <w:color w:val="auto"/>
         </w:rPr>
       </w:pPr>
-      <w:bookmarkStart w:id="14" w:name="_Toc42758025"/>
+      <w:bookmarkStart w:id="13" w:name="_Toc42758025"/>
       <w:r>
         <w:rPr>
           <w:rFonts w:cs="Times New Roman"/>
@@ -7074,7 +6969,7 @@
         <w:tab/>
         <w:t>Technologies Used</w:t>
       </w:r>
-      <w:bookmarkEnd w:id="14"/>
+      <w:bookmarkEnd w:id="13"/>
     </w:p>
     <w:p/>
     <w:p>
@@ -7341,7 +7236,7 @@
           <w:szCs w:val="48"/>
         </w:rPr>
       </w:pPr>
-      <w:bookmarkStart w:id="15" w:name="_Toc42365967"/>
+      <w:bookmarkStart w:id="14" w:name="_Toc42365967"/>
       <w:r>
         <w:rPr>
           <w:rFonts w:cs="Times New Roman"/>
@@ -7363,7 +7258,7 @@
         </w:rPr>
         <w:t xml:space="preserve">hapter </w:t>
       </w:r>
-      <w:bookmarkEnd w:id="15"/>
+      <w:bookmarkEnd w:id="14"/>
       <w:r>
         <w:rPr>
           <w:rFonts w:cs="Times New Roman"/>
@@ -7384,14 +7279,14 @@
           <w:szCs w:val="48"/>
         </w:rPr>
       </w:pPr>
-      <w:bookmarkStart w:id="16" w:name="_Toc42758026"/>
+      <w:bookmarkStart w:id="15" w:name="_Toc42758026"/>
       <w:r>
         <w:t>Implementation</w:t>
       </w:r>
       <w:r>
         <w:t xml:space="preserve"> of Forecasting</w:t>
       </w:r>
-      <w:bookmarkEnd w:id="16"/>
+      <w:bookmarkEnd w:id="15"/>
     </w:p>
     <w:p>
       <w:pPr>
@@ -7405,7 +7300,7 @@
           <w:szCs w:val="28"/>
         </w:rPr>
       </w:pPr>
-      <w:bookmarkStart w:id="17" w:name="_Toc41824231"/>
+      <w:bookmarkStart w:id="16" w:name="_Toc41824231"/>
     </w:p>
     <w:p>
       <w:pPr>
@@ -7417,7 +7312,7 @@
           <w:color w:val="auto"/>
         </w:rPr>
       </w:pPr>
-      <w:bookmarkStart w:id="18" w:name="_Toc42758027"/>
+      <w:bookmarkStart w:id="17" w:name="_Toc42758027"/>
       <w:r>
         <w:rPr>
           <w:rFonts w:cs="Times New Roman"/>
@@ -7466,8 +7361,8 @@
         </w:rPr>
         <w:t>imeseries</w:t>
       </w:r>
+      <w:bookmarkEnd w:id="16"/>
       <w:bookmarkEnd w:id="17"/>
-      <w:bookmarkEnd w:id="18"/>
     </w:p>
     <w:p>
       <w:pPr>
@@ -7664,27 +7559,14 @@
       <w:r>
         <w:noBreakHyphen/>
       </w:r>
-      <w:r>
-        <w:fldChar w:fldCharType="begin"/>
-      </w:r>
-      <w:r>
-        <w:instrText xml:space="preserve"> SEQ Figure \* ARABIC \s 1 </w:instrText>
-      </w:r>
-      <w:r>
-        <w:fldChar w:fldCharType="separate"/>
-      </w:r>
-      <w:r>
-        <w:rPr>
-          <w:noProof/>
-        </w:rPr>
-        <w:t>1</w:t>
-      </w:r>
-      <w:r>
-        <w:rPr>
-          <w:noProof/>
-        </w:rPr>
-        <w:fldChar w:fldCharType="end"/>
-      </w:r>
+      <w:fldSimple w:instr=" SEQ Figure \* ARABIC \s 1 ">
+        <w:r>
+          <w:rPr>
+            <w:noProof/>
+          </w:rPr>
+          <w:t>1</w:t>
+        </w:r>
+      </w:fldSimple>
       <w:r>
         <w:t>: Multiplicative Time Series</w:t>
       </w:r>
@@ -7793,27 +7675,14 @@
       <w:r>
         <w:noBreakHyphen/>
       </w:r>
-      <w:r>
-        <w:fldChar w:fldCharType="begin"/>
-      </w:r>
-      <w:r>
-        <w:instrText xml:space="preserve"> SEQ Figure \* ARABIC \s 1 </w:instrText>
-      </w:r>
-      <w:r>
-        <w:fldChar w:fldCharType="separate"/>
-      </w:r>
-      <w:r>
-        <w:rPr>
-          <w:noProof/>
-        </w:rPr>
-        <w:t>2</w:t>
-      </w:r>
-      <w:r>
-        <w:rPr>
-          <w:noProof/>
-        </w:rPr>
-        <w:fldChar w:fldCharType="end"/>
-      </w:r>
+      <w:fldSimple w:instr=" SEQ Figure \* ARABIC \s 1 ">
+        <w:r>
+          <w:rPr>
+            <w:noProof/>
+          </w:rPr>
+          <w:t>2</w:t>
+        </w:r>
+      </w:fldSimple>
       <w:r>
         <w:t>: Additive Time Series</w:t>
       </w:r>
@@ -7828,8 +7697,8 @@
           <w:color w:val="auto"/>
         </w:rPr>
       </w:pPr>
-      <w:bookmarkStart w:id="19" w:name="_Toc41824232"/>
-      <w:bookmarkStart w:id="20" w:name="_Toc42758028"/>
+      <w:bookmarkStart w:id="18" w:name="_Toc41824232"/>
+      <w:bookmarkStart w:id="19" w:name="_Toc42758028"/>
       <w:r>
         <w:rPr>
           <w:rFonts w:cs="Times New Roman"/>
@@ -7855,8 +7724,8 @@
         </w:rPr>
         <w:t>Exponential Smoothing(Exponential Averaging)</w:t>
       </w:r>
+      <w:bookmarkEnd w:id="18"/>
       <w:bookmarkEnd w:id="19"/>
-      <w:bookmarkEnd w:id="20"/>
     </w:p>
     <w:p>
       <w:pPr>
@@ -8815,27 +8684,14 @@
       <w:r>
         <w:noBreakHyphen/>
       </w:r>
-      <w:r>
-        <w:fldChar w:fldCharType="begin"/>
-      </w:r>
-      <w:r>
-        <w:instrText xml:space="preserve"> SEQ Figure \* ARABIC \s 1 </w:instrText>
-      </w:r>
-      <w:r>
-        <w:fldChar w:fldCharType="separate"/>
-      </w:r>
-      <w:r>
-        <w:rPr>
-          <w:noProof/>
-        </w:rPr>
-        <w:t>3</w:t>
-      </w:r>
-      <w:r>
-        <w:rPr>
-          <w:noProof/>
-        </w:rPr>
-        <w:fldChar w:fldCharType="end"/>
-      </w:r>
+      <w:fldSimple w:instr=" SEQ Figure \* ARABIC \s 1 ">
+        <w:r>
+          <w:rPr>
+            <w:noProof/>
+          </w:rPr>
+          <w:t>3</w:t>
+        </w:r>
+      </w:fldSimple>
       <w:r>
         <w:t>: Depiction of Import/Export Forecasting using Exponential Smoothing</w:t>
       </w:r>
@@ -8944,8 +8800,8 @@
           <w:color w:val="auto"/>
         </w:rPr>
       </w:pPr>
-      <w:bookmarkStart w:id="21" w:name="_Toc41824233"/>
-      <w:bookmarkStart w:id="22" w:name="_Toc42758029"/>
+      <w:bookmarkStart w:id="20" w:name="_Toc41824233"/>
+      <w:bookmarkStart w:id="21" w:name="_Toc42758029"/>
       <w:r>
         <w:rPr>
           <w:rFonts w:cs="Times New Roman"/>
@@ -8967,8 +8823,8 @@
         </w:rPr>
         <w:t>Auto Regressive Model</w:t>
       </w:r>
+      <w:bookmarkEnd w:id="20"/>
       <w:bookmarkEnd w:id="21"/>
-      <w:bookmarkEnd w:id="22"/>
     </w:p>
     <w:p>
       <w:pPr>
@@ -9875,27 +9731,14 @@
       <w:r>
         <w:noBreakHyphen/>
       </w:r>
-      <w:r>
-        <w:fldChar w:fldCharType="begin"/>
-      </w:r>
-      <w:r>
-        <w:instrText xml:space="preserve"> SEQ Figure \* ARABIC \s 1 </w:instrText>
-      </w:r>
-      <w:r>
-        <w:fldChar w:fldCharType="separate"/>
-      </w:r>
-      <w:r>
-        <w:rPr>
-          <w:noProof/>
-        </w:rPr>
-        <w:t>4</w:t>
-      </w:r>
-      <w:r>
-        <w:rPr>
-          <w:noProof/>
-        </w:rPr>
-        <w:fldChar w:fldCharType="end"/>
-      </w:r>
+      <w:fldSimple w:instr=" SEQ Figure \* ARABIC \s 1 ">
+        <w:r>
+          <w:rPr>
+            <w:noProof/>
+          </w:rPr>
+          <w:t>4</w:t>
+        </w:r>
+      </w:fldSimple>
       <w:r>
         <w:t>: Depiction of Im</w:t>
       </w:r>
@@ -10060,8 +9903,8 @@
           <w:color w:val="auto"/>
         </w:rPr>
       </w:pPr>
-      <w:bookmarkStart w:id="23" w:name="_Toc41824234"/>
-      <w:bookmarkStart w:id="24" w:name="_Toc42758030"/>
+      <w:bookmarkStart w:id="22" w:name="_Toc41824234"/>
+      <w:bookmarkStart w:id="23" w:name="_Toc42758030"/>
       <w:r>
         <w:rPr>
           <w:rFonts w:cs="Times New Roman"/>
@@ -10084,8 +9927,8 @@
         </w:rPr>
         <w:t>Moving Average Model</w:t>
       </w:r>
+      <w:bookmarkEnd w:id="22"/>
       <w:bookmarkEnd w:id="23"/>
-      <w:bookmarkEnd w:id="24"/>
     </w:p>
     <w:p>
       <w:pPr>
@@ -10251,27 +10094,14 @@
       <w:r>
         <w:noBreakHyphen/>
       </w:r>
-      <w:r>
-        <w:fldChar w:fldCharType="begin"/>
-      </w:r>
-      <w:r>
-        <w:instrText xml:space="preserve"> SEQ Figure \* ARABIC \s 1 </w:instrText>
-      </w:r>
-      <w:r>
-        <w:fldChar w:fldCharType="separate"/>
-      </w:r>
-      <w:r>
-        <w:rPr>
-          <w:noProof/>
-        </w:rPr>
-        <w:t>5</w:t>
-      </w:r>
-      <w:r>
-        <w:rPr>
-          <w:noProof/>
-        </w:rPr>
-        <w:fldChar w:fldCharType="end"/>
-      </w:r>
+      <w:fldSimple w:instr=" SEQ Figure \* ARABIC \s 1 ">
+        <w:r>
+          <w:rPr>
+            <w:noProof/>
+          </w:rPr>
+          <w:t>5</w:t>
+        </w:r>
+      </w:fldSimple>
       <w:r>
         <w:t>: De</w:t>
       </w:r>
@@ -11228,27 +11058,14 @@
       <w:r>
         <w:noBreakHyphen/>
       </w:r>
-      <w:r>
-        <w:fldChar w:fldCharType="begin"/>
-      </w:r>
-      <w:r>
-        <w:instrText xml:space="preserve"> SEQ Figure \* ARABIC \s 1 </w:instrText>
-      </w:r>
-      <w:r>
-        <w:fldChar w:fldCharType="separate"/>
-      </w:r>
-      <w:r>
-        <w:rPr>
-          <w:noProof/>
-        </w:rPr>
-        <w:t>6</w:t>
-      </w:r>
-      <w:r>
-        <w:rPr>
-          <w:noProof/>
-        </w:rPr>
-        <w:fldChar w:fldCharType="end"/>
-      </w:r>
+      <w:fldSimple w:instr=" SEQ Figure \* ARABIC \s 1 ">
+        <w:r>
+          <w:rPr>
+            <w:noProof/>
+          </w:rPr>
+          <w:t>6</w:t>
+        </w:r>
+      </w:fldSimple>
       <w:r>
         <w:t>: Depiction of Import/Export Forecas</w:t>
       </w:r>
@@ -11303,7 +11120,7 @@
         </w:rPr>
         <w:t xml:space="preserve">RMSE Import/Export - </w:t>
       </w:r>
-      <w:bookmarkStart w:id="25" w:name="_Toc41824235"/>
+      <w:bookmarkStart w:id="24" w:name="_Toc41824235"/>
       <w:r>
         <w:rPr>
           <w:rFonts w:ascii="Times New Roman" w:hAnsi="Times New Roman" w:cs="Times New Roman"/>
@@ -11334,7 +11151,7 @@
           <w:color w:val="auto"/>
         </w:rPr>
       </w:pPr>
-      <w:bookmarkStart w:id="26" w:name="_Toc42758031"/>
+      <w:bookmarkStart w:id="25" w:name="_Toc42758031"/>
       <w:r>
         <w:rPr>
           <w:rFonts w:cs="Times New Roman"/>
@@ -11357,8 +11174,8 @@
         </w:rPr>
         <w:t>Holt-Winters Method</w:t>
       </w:r>
+      <w:bookmarkEnd w:id="24"/>
       <w:bookmarkEnd w:id="25"/>
-      <w:bookmarkEnd w:id="26"/>
     </w:p>
     <w:p>
       <w:pPr>
@@ -12325,27 +12142,14 @@
       <w:r>
         <w:noBreakHyphen/>
       </w:r>
-      <w:r>
-        <w:fldChar w:fldCharType="begin"/>
-      </w:r>
-      <w:r>
-        <w:instrText xml:space="preserve"> SEQ Figure \* ARABIC \s 1 </w:instrText>
-      </w:r>
-      <w:r>
-        <w:fldChar w:fldCharType="separate"/>
-      </w:r>
-      <w:r>
-        <w:rPr>
-          <w:noProof/>
-        </w:rPr>
-        <w:t>7</w:t>
-      </w:r>
-      <w:r>
-        <w:rPr>
-          <w:noProof/>
-        </w:rPr>
-        <w:fldChar w:fldCharType="end"/>
-      </w:r>
+      <w:fldSimple w:instr=" SEQ Figure \* ARABIC \s 1 ">
+        <w:r>
+          <w:rPr>
+            <w:noProof/>
+          </w:rPr>
+          <w:t>7</w:t>
+        </w:r>
+      </w:fldSimple>
       <w:r>
         <w:t>: Depiction of Import/Export Forecas</w:t>
       </w:r>
@@ -12430,7 +12234,7 @@
           <w:color w:val="auto"/>
         </w:rPr>
       </w:pPr>
-      <w:bookmarkStart w:id="27" w:name="_Toc41824236"/>
+      <w:bookmarkStart w:id="26" w:name="_Toc41824236"/>
     </w:p>
     <w:p>
       <w:pPr>
@@ -12441,7 +12245,7 @@
           <w:color w:val="auto"/>
         </w:rPr>
       </w:pPr>
-      <w:bookmarkStart w:id="28" w:name="_Toc42758032"/>
+      <w:bookmarkStart w:id="27" w:name="_Toc42758032"/>
       <w:r>
         <w:rPr>
           <w:rFonts w:cs="Times New Roman"/>
@@ -12463,8 +12267,8 @@
         </w:rPr>
         <w:t>ARIMA Multiplicative</w:t>
       </w:r>
+      <w:bookmarkEnd w:id="26"/>
       <w:bookmarkEnd w:id="27"/>
-      <w:bookmarkEnd w:id="28"/>
     </w:p>
     <w:p>
       <w:pPr>
@@ -14123,27 +13927,14 @@
       <w:r>
         <w:noBreakHyphen/>
       </w:r>
-      <w:r>
-        <w:fldChar w:fldCharType="begin"/>
-      </w:r>
-      <w:r>
-        <w:instrText xml:space="preserve"> SEQ Figure \* ARABIC \s 1 </w:instrText>
-      </w:r>
-      <w:r>
-        <w:fldChar w:fldCharType="separate"/>
-      </w:r>
-      <w:r>
-        <w:rPr>
-          <w:noProof/>
-        </w:rPr>
-        <w:t>8</w:t>
-      </w:r>
-      <w:r>
-        <w:rPr>
-          <w:noProof/>
-        </w:rPr>
-        <w:fldChar w:fldCharType="end"/>
-      </w:r>
+      <w:fldSimple w:instr=" SEQ Figure \* ARABIC \s 1 ">
+        <w:r>
+          <w:rPr>
+            <w:noProof/>
+          </w:rPr>
+          <w:t>8</w:t>
+        </w:r>
+      </w:fldSimple>
       <w:r>
         <w:t>: Depiction of Import/Export Forecas</w:t>
       </w:r>
@@ -14238,8 +14029,8 @@
           <w:color w:val="auto"/>
         </w:rPr>
       </w:pPr>
-      <w:bookmarkStart w:id="29" w:name="_Toc41824237"/>
-      <w:bookmarkStart w:id="30" w:name="_Toc42758033"/>
+      <w:bookmarkStart w:id="28" w:name="_Toc41824237"/>
+      <w:bookmarkStart w:id="29" w:name="_Toc42758033"/>
       <w:r>
         <w:rPr>
           <w:rFonts w:cs="Times New Roman"/>
@@ -14261,8 +14052,8 @@
         </w:rPr>
         <w:t>ARIMA Additive</w:t>
       </w:r>
+      <w:bookmarkEnd w:id="28"/>
       <w:bookmarkEnd w:id="29"/>
-      <w:bookmarkEnd w:id="30"/>
     </w:p>
     <w:p>
       <w:pPr>
@@ -15741,27 +15532,14 @@
       <w:r>
         <w:noBreakHyphen/>
       </w:r>
-      <w:r>
-        <w:fldChar w:fldCharType="begin"/>
-      </w:r>
-      <w:r>
-        <w:instrText xml:space="preserve"> SEQ Figure \* ARABIC \s 1 </w:instrText>
-      </w:r>
-      <w:r>
-        <w:fldChar w:fldCharType="separate"/>
-      </w:r>
-      <w:r>
-        <w:rPr>
-          <w:noProof/>
-        </w:rPr>
-        <w:t>9</w:t>
-      </w:r>
-      <w:r>
-        <w:rPr>
-          <w:noProof/>
-        </w:rPr>
-        <w:fldChar w:fldCharType="end"/>
-      </w:r>
+      <w:fldSimple w:instr=" SEQ Figure \* ARABIC \s 1 ">
+        <w:r>
+          <w:rPr>
+            <w:noProof/>
+          </w:rPr>
+          <w:t>9</w:t>
+        </w:r>
+      </w:fldSimple>
       <w:r>
         <w:t>: Depiction of Import/Export Forecas</w:t>
       </w:r>
@@ -15890,8 +15668,8 @@
           <w:color w:val="auto"/>
         </w:rPr>
       </w:pPr>
-      <w:bookmarkStart w:id="31" w:name="_Toc41824238"/>
-      <w:bookmarkStart w:id="32" w:name="_Toc42758034"/>
+      <w:bookmarkStart w:id="30" w:name="_Toc41824238"/>
+      <w:bookmarkStart w:id="31" w:name="_Toc42758034"/>
       <w:r>
         <w:rPr>
           <w:rFonts w:cs="Times New Roman"/>
@@ -15913,8 +15691,8 @@
         </w:rPr>
         <w:t>Seasonal ARIMA</w:t>
       </w:r>
+      <w:bookmarkEnd w:id="30"/>
       <w:bookmarkEnd w:id="31"/>
-      <w:bookmarkEnd w:id="32"/>
     </w:p>
     <w:p>
       <w:pPr>
@@ -16530,27 +16308,14 @@
       <w:r>
         <w:noBreakHyphen/>
       </w:r>
-      <w:r>
-        <w:fldChar w:fldCharType="begin"/>
-      </w:r>
-      <w:r>
-        <w:instrText xml:space="preserve"> SEQ Figure \* ARABIC \s 1 </w:instrText>
-      </w:r>
-      <w:r>
-        <w:fldChar w:fldCharType="separate"/>
-      </w:r>
-      <w:r>
-        <w:rPr>
-          <w:noProof/>
-        </w:rPr>
-        <w:t>10</w:t>
-      </w:r>
-      <w:r>
-        <w:rPr>
-          <w:noProof/>
-        </w:rPr>
-        <w:fldChar w:fldCharType="end"/>
-      </w:r>
+      <w:fldSimple w:instr=" SEQ Figure \* ARABIC \s 1 ">
+        <w:r>
+          <w:rPr>
+            <w:noProof/>
+          </w:rPr>
+          <w:t>10</w:t>
+        </w:r>
+      </w:fldSimple>
       <w:r>
         <w:t>: Depiction of Import/Export Forecas</w:t>
       </w:r>
@@ -16613,7 +16378,7 @@
         </w:rPr>
         <w:t xml:space="preserve">RMSE Import/Export - </w:t>
       </w:r>
-      <w:bookmarkStart w:id="33" w:name="_Toc41824239"/>
+      <w:bookmarkStart w:id="32" w:name="_Toc41824239"/>
       <w:r>
         <w:rPr>
           <w:rFonts w:ascii="Times New Roman" w:hAnsi="Times New Roman" w:cs="Times New Roman"/>
@@ -16644,37 +16409,37 @@
           <w:color w:val="auto"/>
         </w:rPr>
       </w:pPr>
-      <w:bookmarkStart w:id="34" w:name="_Toc42758035"/>
+      <w:bookmarkStart w:id="33" w:name="_Toc42758035"/>
+      <w:bookmarkEnd w:id="32"/>
+      <w:r>
+        <w:rPr>
+          <w:rFonts w:cs="Times New Roman"/>
+          <w:color w:val="auto"/>
+        </w:rPr>
+        <w:t>4.9</w:t>
+      </w:r>
+      <w:r>
+        <w:rPr>
+          <w:rFonts w:cs="Times New Roman"/>
+          <w:color w:val="auto"/>
+        </w:rPr>
+        <w:tab/>
+      </w:r>
+      <w:r>
+        <w:rPr>
+          <w:rFonts w:cs="Times New Roman"/>
+          <w:color w:val="auto"/>
+        </w:rPr>
+        <w:t>RNN</w:t>
+      </w:r>
+      <w:r>
+        <w:rPr>
+          <w:rFonts w:cs="Times New Roman"/>
+          <w:color w:val="auto"/>
+        </w:rPr>
+        <w:t xml:space="preserve"> (Recurrent Neural Networks)</w:t>
+      </w:r>
       <w:bookmarkEnd w:id="33"/>
-      <w:r>
-        <w:rPr>
-          <w:rFonts w:cs="Times New Roman"/>
-          <w:color w:val="auto"/>
-        </w:rPr>
-        <w:t>4.9</w:t>
-      </w:r>
-      <w:r>
-        <w:rPr>
-          <w:rFonts w:cs="Times New Roman"/>
-          <w:color w:val="auto"/>
-        </w:rPr>
-        <w:tab/>
-      </w:r>
-      <w:r>
-        <w:rPr>
-          <w:rFonts w:cs="Times New Roman"/>
-          <w:color w:val="auto"/>
-        </w:rPr>
-        <w:t>RNN</w:t>
-      </w:r>
-      <w:r>
-        <w:rPr>
-          <w:rFonts w:cs="Times New Roman"/>
-          <w:color w:val="auto"/>
-        </w:rPr>
-        <w:t xml:space="preserve"> (Recurrent Neural Networks)</w:t>
-      </w:r>
-      <w:bookmarkEnd w:id="34"/>
     </w:p>
     <w:p>
       <w:pPr>
@@ -16844,27 +16609,14 @@
       <w:r>
         <w:noBreakHyphen/>
       </w:r>
-      <w:r>
-        <w:fldChar w:fldCharType="begin"/>
-      </w:r>
-      <w:r>
-        <w:instrText xml:space="preserve"> SEQ Figure \* ARABIC \s 1 </w:instrText>
-      </w:r>
-      <w:r>
-        <w:fldChar w:fldCharType="separate"/>
-      </w:r>
-      <w:r>
-        <w:rPr>
-          <w:noProof/>
-        </w:rPr>
-        <w:t>11</w:t>
-      </w:r>
-      <w:r>
-        <w:rPr>
-          <w:noProof/>
-        </w:rPr>
-        <w:fldChar w:fldCharType="end"/>
-      </w:r>
+      <w:fldSimple w:instr=" SEQ Figure \* ARABIC \s 1 ">
+        <w:r>
+          <w:rPr>
+            <w:noProof/>
+          </w:rPr>
+          <w:t>11</w:t>
+        </w:r>
+      </w:fldSimple>
       <w:r>
         <w:t>: Structure of RNN Models</w:t>
       </w:r>
@@ -16939,7 +16691,7 @@
           <w:szCs w:val="28"/>
         </w:rPr>
       </w:pPr>
-      <w:bookmarkStart w:id="35" w:name="_Toc42758036"/>
+      <w:bookmarkStart w:id="34" w:name="_Toc42758036"/>
       <w:r>
         <w:rPr>
           <w:rFonts w:ascii="Times New Roman" w:hAnsi="Times New Roman" w:cs="Times New Roman"/>
@@ -16973,7 +16725,7 @@
         </w:rPr>
         <w:t>LSTM Networks</w:t>
       </w:r>
-      <w:bookmarkEnd w:id="35"/>
+      <w:bookmarkEnd w:id="34"/>
     </w:p>
     <w:p>
       <w:pPr>
@@ -17136,27 +16888,14 @@
       <w:r>
         <w:noBreakHyphen/>
       </w:r>
-      <w:r>
-        <w:fldChar w:fldCharType="begin"/>
-      </w:r>
-      <w:r>
-        <w:instrText xml:space="preserve"> SEQ Figure \* ARABIC \s 1 </w:instrText>
-      </w:r>
-      <w:r>
-        <w:fldChar w:fldCharType="separate"/>
-      </w:r>
-      <w:r>
-        <w:rPr>
-          <w:noProof/>
-        </w:rPr>
-        <w:t>12</w:t>
-      </w:r>
-      <w:r>
-        <w:rPr>
-          <w:noProof/>
-        </w:rPr>
-        <w:fldChar w:fldCharType="end"/>
-      </w:r>
+      <w:fldSimple w:instr=" SEQ Figure \* ARABIC \s 1 ">
+        <w:r>
+          <w:rPr>
+            <w:noProof/>
+          </w:rPr>
+          <w:t>12</w:t>
+        </w:r>
+      </w:fldSimple>
       <w:r>
         <w:t>: Micro level structure of RNN Models</w:t>
       </w:r>
@@ -17274,27 +17013,14 @@
       <w:r>
         <w:noBreakHyphen/>
       </w:r>
-      <w:r>
-        <w:fldChar w:fldCharType="begin"/>
-      </w:r>
-      <w:r>
-        <w:instrText xml:space="preserve"> SEQ Figure \* ARABIC \s 1 </w:instrText>
-      </w:r>
-      <w:r>
-        <w:fldChar w:fldCharType="separate"/>
-      </w:r>
-      <w:r>
-        <w:rPr>
-          <w:noProof/>
-        </w:rPr>
-        <w:t>13</w:t>
-      </w:r>
-      <w:r>
-        <w:rPr>
-          <w:noProof/>
-        </w:rPr>
-        <w:fldChar w:fldCharType="end"/>
-      </w:r>
+      <w:fldSimple w:instr=" SEQ Figure \* ARABIC \s 1 ">
+        <w:r>
+          <w:rPr>
+            <w:noProof/>
+          </w:rPr>
+          <w:t>13</w:t>
+        </w:r>
+      </w:fldSimple>
       <w:r>
         <w:t>: Micro level structure of LSTM Models</w:t>
       </w:r>
@@ -17429,27 +17155,14 @@
       <w:r>
         <w:noBreakHyphen/>
       </w:r>
-      <w:r>
-        <w:fldChar w:fldCharType="begin"/>
-      </w:r>
-      <w:r>
-        <w:instrText xml:space="preserve"> SEQ Figure \* ARABIC \s 1 </w:instrText>
-      </w:r>
-      <w:r>
-        <w:fldChar w:fldCharType="separate"/>
-      </w:r>
-      <w:r>
-        <w:rPr>
-          <w:noProof/>
-        </w:rPr>
-        <w:t>14</w:t>
-      </w:r>
-      <w:r>
-        <w:rPr>
-          <w:noProof/>
-        </w:rPr>
-        <w:fldChar w:fldCharType="end"/>
-      </w:r>
+      <w:fldSimple w:instr=" SEQ Figure \* ARABIC \s 1 ">
+        <w:r>
+          <w:rPr>
+            <w:noProof/>
+          </w:rPr>
+          <w:t>14</w:t>
+        </w:r>
+      </w:fldSimple>
       <w:r>
         <w:t>: A global state passing</w:t>
       </w:r>
@@ -19353,27 +19066,14 @@
       <w:r>
         <w:noBreakHyphen/>
       </w:r>
-      <w:r>
-        <w:fldChar w:fldCharType="begin"/>
-      </w:r>
-      <w:r>
-        <w:instrText xml:space="preserve"> SEQ Table \* ARABIC \s 1 </w:instrText>
-      </w:r>
-      <w:r>
-        <w:fldChar w:fldCharType="separate"/>
-      </w:r>
-      <w:r>
-        <w:rPr>
-          <w:noProof/>
-        </w:rPr>
-        <w:t>1</w:t>
-      </w:r>
-      <w:r>
-        <w:rPr>
-          <w:noProof/>
-        </w:rPr>
-        <w:fldChar w:fldCharType="end"/>
-      </w:r>
+      <w:fldSimple w:instr=" SEQ Table \* ARABIC \s 1 ">
+        <w:r>
+          <w:rPr>
+            <w:noProof/>
+          </w:rPr>
+          <w:t>1</w:t>
+        </w:r>
+      </w:fldSimple>
       <w:r>
         <w:t>5</w:t>
       </w:r>
@@ -19551,7 +19251,7 @@
           <w:color w:val="auto"/>
         </w:rPr>
       </w:pPr>
-      <w:bookmarkStart w:id="36" w:name="_Toc42758037"/>
+      <w:bookmarkStart w:id="35" w:name="_Toc42758037"/>
       <w:r>
         <w:rPr>
           <w:rFonts w:cs="Times New Roman"/>
@@ -19575,7 +19275,7 @@
         </w:rPr>
         <w:t>ison among Models</w:t>
       </w:r>
-      <w:bookmarkEnd w:id="36"/>
+      <w:bookmarkEnd w:id="35"/>
     </w:p>
     <w:p>
       <w:pPr>
@@ -20827,13 +20527,13 @@
       <w:pPr>
         <w:pStyle w:val="Heading1"/>
       </w:pPr>
-      <w:bookmarkStart w:id="37" w:name="_Toc42758038"/>
-      <w:bookmarkStart w:id="38" w:name="_Toc42365987"/>
+      <w:bookmarkStart w:id="36" w:name="_Toc42758038"/>
+      <w:bookmarkStart w:id="37" w:name="_Toc42365987"/>
       <w:r>
         <w:lastRenderedPageBreak/>
         <w:t>Chapter 5</w:t>
       </w:r>
-      <w:bookmarkEnd w:id="37"/>
+      <w:bookmarkEnd w:id="36"/>
     </w:p>
     <w:p>
       <w:pPr>
@@ -20843,7 +20543,7 @@
           <w:color w:val="auto"/>
         </w:rPr>
       </w:pPr>
-      <w:bookmarkStart w:id="39" w:name="_Toc42758039"/>
+      <w:bookmarkStart w:id="38" w:name="_Toc42758039"/>
       <w:r>
         <w:rPr>
           <w:rFonts w:cs="Times New Roman"/>
@@ -20858,7 +20558,7 @@
         </w:rPr>
         <w:t>ase Study: Getting Rid of Trade Deficit</w:t>
       </w:r>
-      <w:bookmarkEnd w:id="39"/>
+      <w:bookmarkEnd w:id="38"/>
     </w:p>
     <w:p>
       <w:pPr>
@@ -21093,19 +20793,23 @@
       <w:pPr>
         <w:pStyle w:val="Heading1"/>
       </w:pPr>
-      <w:bookmarkStart w:id="40" w:name="_Toc42758040"/>
+      <w:bookmarkStart w:id="39" w:name="_Toc42758040"/>
       <w:r>
         <w:lastRenderedPageBreak/>
         <w:t>Conclusion</w:t>
       </w:r>
-      <w:bookmarkEnd w:id="40"/>
+      <w:bookmarkEnd w:id="39"/>
     </w:p>
     <w:p/>
-    <w:bookmarkEnd w:id="38"/>
+    <w:bookmarkEnd w:id="37"/>
     <w:p>
       <w:pPr>
         <w:spacing w:after="160" w:line="259" w:lineRule="auto"/>
         <w:jc w:val="both"/>
+        <w:rPr>
+          <w:rFonts w:cs="Times New Roman"/>
+          <w:shd w:val="clear" w:color="auto" w:fill="FFFFFF"/>
+        </w:rPr>
       </w:pPr>
       <w:r>
         <w:rPr>
@@ -21211,13 +20915,55 @@
           <w:rFonts w:cs="Times New Roman"/>
           <w:shd w:val="clear" w:color="auto" w:fill="FFFFFF"/>
         </w:rPr>
-        <w:t>The results are quite satisfactory and we see that there is a downward trend in Import forecast and upward trend in the Export forecast. The more we export</w:t>
+        <w:t>The results are quite satisfactory</w:t>
       </w:r>
       <w:r>
         <w:rPr>
           <w:rFonts w:cs="Times New Roman"/>
           <w:shd w:val="clear" w:color="auto" w:fill="FFFFFF"/>
         </w:rPr>
+        <w:t xml:space="preserve"> and we see that there is an up</w:t>
+      </w:r>
+      <w:r>
+        <w:rPr>
+          <w:rFonts w:cs="Times New Roman"/>
+          <w:shd w:val="clear" w:color="auto" w:fill="FFFFFF"/>
+        </w:rPr>
+        <w:t>ward</w:t>
+      </w:r>
+      <w:r>
+        <w:rPr>
+          <w:rFonts w:cs="Times New Roman"/>
+          <w:shd w:val="clear" w:color="auto" w:fill="FFFFFF"/>
+        </w:rPr>
+        <w:t>s</w:t>
+      </w:r>
+      <w:r>
+        <w:rPr>
+          <w:rFonts w:cs="Times New Roman"/>
+          <w:shd w:val="clear" w:color="auto" w:fill="FFFFFF"/>
+        </w:rPr>
+        <w:t xml:space="preserve"> trend in Import forecast and</w:t>
+      </w:r>
+      <w:r>
+        <w:rPr>
+          <w:rFonts w:cs="Times New Roman"/>
+          <w:shd w:val="clear" w:color="auto" w:fill="FFFFFF"/>
+        </w:rPr>
+        <w:t xml:space="preserve"> slightly</w:t>
+      </w:r>
+      <w:r>
+        <w:rPr>
+          <w:rFonts w:cs="Times New Roman"/>
+          <w:shd w:val="clear" w:color="auto" w:fill="FFFFFF"/>
+        </w:rPr>
+        <w:t xml:space="preserve"> upward trend in the Export forecast. The more we export</w:t>
+      </w:r>
+      <w:r>
+        <w:rPr>
+          <w:rFonts w:cs="Times New Roman"/>
+          <w:shd w:val="clear" w:color="auto" w:fill="FFFFFF"/>
+        </w:rPr>
         <w:t>,</w:t>
       </w:r>
       <w:r>
@@ -21274,14 +21020,48 @@
           <w:rFonts w:cs="Times New Roman"/>
           <w:shd w:val="clear" w:color="auto" w:fill="FFFFFF"/>
         </w:rPr>
-        <w:t>, if we modify our Foreign trade policy according to the case study</w:t>
+        <w:t>, if we modify our f</w:t>
       </w:r>
       <w:r>
         <w:rPr>
           <w:rFonts w:cs="Times New Roman"/>
           <w:shd w:val="clear" w:color="auto" w:fill="FFFFFF"/>
         </w:rPr>
+        <w:t>oreign trade policy according to the case study</w:t>
+      </w:r>
+      <w:r>
+        <w:rPr>
+          <w:rFonts w:cs="Times New Roman"/>
+          <w:shd w:val="clear" w:color="auto" w:fill="FFFFFF"/>
+        </w:rPr>
         <w:t>.</w:t>
+      </w:r>
+    </w:p>
+    <w:p>
+      <w:pPr>
+        <w:spacing w:after="160" w:line="259" w:lineRule="auto"/>
+        <w:jc w:val="both"/>
+      </w:pPr>
+      <w:r>
+        <w:rPr>
+          <w:rFonts w:cs="Times New Roman"/>
+          <w:shd w:val="clear" w:color="auto" w:fill="FFFFFF"/>
+        </w:rPr>
+        <w:t xml:space="preserve">Also since we’re in huge trade deficit with China in terms of </w:t>
+      </w:r>
+      <w:r>
+        <w:rPr>
+          <w:rFonts w:cs="Times New Roman"/>
+          <w:shd w:val="clear" w:color="auto" w:fill="FFFFFF"/>
+        </w:rPr>
+        <w:t>trade</w:t>
+      </w:r>
+      <w:r>
+        <w:rPr>
+          <w:rFonts w:cs="Times New Roman"/>
+          <w:shd w:val="clear" w:color="auto" w:fill="FFFFFF"/>
+        </w:rPr>
+        <w:t>, we are too much dependent on raw electronic products imported from Chine and this is not different for other developing countries too. We need to make strict policies towards Chinese products if we want to have any hope about profiting from trade.</w:t>
       </w:r>
     </w:p>
     <w:p>
@@ -21340,7 +21120,21 @@
           <w:rFonts w:cs="Times New Roman"/>
           <w:shd w:val="clear" w:color="auto" w:fill="FFFFFF"/>
         </w:rPr>
-        <w:t>A outperformed LSTM in Export Data</w:t>
+        <w:t>A outperformed LSTM in</w:t>
+      </w:r>
+      <w:r>
+        <w:rPr>
+          <w:rFonts w:cs="Times New Roman"/>
+          <w:shd w:val="clear" w:color="auto" w:fill="FFFFFF"/>
+        </w:rPr>
+        <w:t xml:space="preserve"> Forecasting</w:t>
+      </w:r>
+      <w:r>
+        <w:rPr>
+          <w:rFonts w:cs="Times New Roman"/>
+          <w:shd w:val="clear" w:color="auto" w:fill="FFFFFF"/>
+        </w:rPr>
+        <w:t xml:space="preserve"> Export Data</w:t>
       </w:r>
       <w:r>
         <w:rPr>
@@ -21528,15 +21322,6 @@
     </w:p>
     <w:p>
       <w:pPr>
-        <w:jc w:val="both"/>
-        <w:rPr>
-          <w:rFonts w:cs="Times New Roman"/>
-          <w:szCs w:val="24"/>
-        </w:rPr>
-      </w:pPr>
-    </w:p>
-    <w:p>
-      <w:pPr>
         <w:pStyle w:val="Heading2"/>
         <w:jc w:val="both"/>
         <w:rPr>
@@ -21544,7 +21329,7 @@
           <w:color w:val="auto"/>
         </w:rPr>
       </w:pPr>
-      <w:bookmarkStart w:id="41" w:name="_Toc42758041"/>
+      <w:bookmarkStart w:id="40" w:name="_Toc42758041"/>
       <w:r>
         <w:rPr>
           <w:rFonts w:cs="Times New Roman"/>
@@ -21552,134 +21337,132 @@
         </w:rPr>
         <w:t>Future Prospects</w:t>
       </w:r>
-      <w:bookmarkEnd w:id="41"/>
-    </w:p>
-    <w:p>
-      <w:pPr>
-        <w:pStyle w:val="ListParagraph"/>
+      <w:bookmarkEnd w:id="40"/>
+    </w:p>
+    <w:p>
+      <w:pPr>
         <w:numPr>
           <w:ilvl w:val="0"/>
-          <w:numId w:val="16"/>
+          <w:numId w:val="21"/>
         </w:numPr>
-        <w:jc w:val="both"/>
-        <w:rPr>
-          <w:rFonts w:cs="Times New Roman"/>
-        </w:rPr>
-      </w:pPr>
-      <w:r>
-        <w:rPr>
-          <w:rFonts w:cs="Times New Roman"/>
-        </w:rPr>
-        <w:t>Making</w:t>
-      </w:r>
-      <w:r>
-        <w:rPr>
-          <w:rFonts w:cs="Times New Roman"/>
-        </w:rPr>
-        <w:t xml:space="preserve"> Existing</w:t>
-      </w:r>
-      <w:r>
-        <w:rPr>
-          <w:rFonts w:cs="Times New Roman"/>
-        </w:rPr>
-        <w:t xml:space="preserve"> Models more robust</w:t>
-      </w:r>
-    </w:p>
-    <w:p>
-      <w:pPr>
-        <w:pStyle w:val="ListParagraph"/>
+        <w:spacing w:after="160" w:line="259" w:lineRule="auto"/>
+        <w:jc w:val="both"/>
+        <w:rPr>
+          <w:rFonts w:eastAsiaTheme="minorHAnsi" w:cs="Times New Roman"/>
+          <w:lang w:val="en-IN"/>
+        </w:rPr>
+      </w:pPr>
+      <w:r>
+        <w:rPr>
+          <w:rFonts w:eastAsiaTheme="minorHAnsi" w:cs="Times New Roman"/>
+        </w:rPr>
+        <w:t>Making Existing Mo</w:t>
+      </w:r>
+      <w:bookmarkStart w:id="41" w:name="_GoBack"/>
+      <w:bookmarkEnd w:id="41"/>
+      <w:r>
+        <w:rPr>
+          <w:rFonts w:eastAsiaTheme="minorHAnsi" w:cs="Times New Roman"/>
+        </w:rPr>
+        <w:t>dels more robust by tuning them even more.</w:t>
+      </w:r>
+    </w:p>
+    <w:p>
+      <w:pPr>
         <w:numPr>
           <w:ilvl w:val="0"/>
-          <w:numId w:val="16"/>
+          <w:numId w:val="21"/>
         </w:numPr>
-        <w:jc w:val="both"/>
-        <w:rPr>
-          <w:rFonts w:cs="Times New Roman"/>
-        </w:rPr>
-      </w:pPr>
-      <w:r>
-        <w:rPr>
-          <w:rFonts w:cs="Times New Roman"/>
-        </w:rPr>
-        <w:t>Using New models e.g. Attention Models.</w:t>
-      </w:r>
-    </w:p>
-    <w:p>
-      <w:pPr>
-        <w:pStyle w:val="ListParagraph"/>
+        <w:spacing w:after="160" w:line="259" w:lineRule="auto"/>
+        <w:jc w:val="both"/>
+        <w:rPr>
+          <w:rFonts w:eastAsiaTheme="minorHAnsi" w:cs="Times New Roman"/>
+          <w:lang w:val="en-IN"/>
+        </w:rPr>
+      </w:pPr>
+      <w:r>
+        <w:rPr>
+          <w:rFonts w:eastAsiaTheme="minorHAnsi" w:cs="Times New Roman"/>
+        </w:rPr>
+        <w:t>Using</w:t>
+      </w:r>
+      <w:r>
+        <w:rPr>
+          <w:rFonts w:eastAsiaTheme="minorHAnsi" w:cs="Times New Roman"/>
+        </w:rPr>
+        <w:t xml:space="preserve"> new models specially Attention based models which stores more information.</w:t>
+      </w:r>
+    </w:p>
+    <w:p>
+      <w:pPr>
         <w:numPr>
           <w:ilvl w:val="0"/>
-          <w:numId w:val="16"/>
+          <w:numId w:val="21"/>
         </w:numPr>
-        <w:jc w:val="both"/>
-        <w:rPr>
-          <w:rFonts w:cs="Times New Roman"/>
-        </w:rPr>
-      </w:pPr>
-      <w:r>
-        <w:rPr>
-          <w:rFonts w:cs="Times New Roman"/>
-        </w:rPr>
-        <w:t>Include some</w:t>
-      </w:r>
-      <w:r>
-        <w:rPr>
-          <w:rFonts w:cs="Times New Roman"/>
-        </w:rPr>
-        <w:t xml:space="preserve"> factor to encounter the randomness in data</w:t>
-      </w:r>
-    </w:p>
-    <w:p>
-      <w:pPr>
-        <w:pStyle w:val="ListParagraph"/>
+        <w:spacing w:after="160" w:line="259" w:lineRule="auto"/>
+        <w:jc w:val="both"/>
+        <w:rPr>
+          <w:rFonts w:eastAsiaTheme="minorHAnsi" w:cs="Times New Roman"/>
+          <w:lang w:val="en-IN"/>
+        </w:rPr>
+      </w:pPr>
+      <w:r>
+        <w:rPr>
+          <w:rFonts w:eastAsiaTheme="minorHAnsi" w:cs="Times New Roman"/>
+        </w:rPr>
+        <w:t>Include some factor to encounter the randomness in data which causes high frequency fluctuations which in turn results in below expected performance of models.</w:t>
+      </w:r>
+    </w:p>
+    <w:p>
+      <w:pPr>
         <w:numPr>
           <w:ilvl w:val="0"/>
-          <w:numId w:val="16"/>
+          <w:numId w:val="21"/>
         </w:numPr>
-        <w:jc w:val="both"/>
-        <w:rPr>
-          <w:rFonts w:cs="Times New Roman"/>
-        </w:rPr>
-      </w:pPr>
-      <w:r>
-        <w:rPr>
-          <w:rFonts w:cs="Times New Roman"/>
-        </w:rPr>
-        <w:t>Getting more data points for better forecasting</w:t>
-      </w:r>
-    </w:p>
-    <w:p>
-      <w:pPr>
-        <w:pStyle w:val="ListParagraph"/>
+        <w:spacing w:after="160" w:line="259" w:lineRule="auto"/>
+        <w:jc w:val="both"/>
+        <w:rPr>
+          <w:rFonts w:eastAsiaTheme="minorHAnsi" w:cs="Times New Roman"/>
+          <w:lang w:val="en-IN"/>
+        </w:rPr>
+      </w:pPr>
+      <w:r>
+        <w:rPr>
+          <w:rFonts w:eastAsiaTheme="minorHAnsi" w:cs="Times New Roman"/>
+        </w:rPr>
+        <w:t xml:space="preserve">Getting more data points for better forecasting specially for LSTM model since it operates on </w:t>
+      </w:r>
+      <w:r>
+        <w:rPr>
+          <w:rFonts w:eastAsiaTheme="minorHAnsi" w:cs="Times New Roman"/>
+        </w:rPr>
+        <w:t>a neural network which needs</w:t>
+      </w:r>
+      <w:r>
+        <w:rPr>
+          <w:rFonts w:eastAsiaTheme="minorHAnsi" w:cs="Times New Roman"/>
+        </w:rPr>
+        <w:t xml:space="preserve"> more and more data for better predictions.</w:t>
+      </w:r>
+    </w:p>
+    <w:p>
+      <w:pPr>
         <w:numPr>
           <w:ilvl w:val="0"/>
-          <w:numId w:val="16"/>
+          <w:numId w:val="21"/>
         </w:numPr>
-        <w:jc w:val="both"/>
-        <w:rPr>
-          <w:rFonts w:cs="Times New Roman"/>
-        </w:rPr>
-      </w:pPr>
-      <w:r>
-        <w:rPr>
-          <w:rFonts w:cs="Times New Roman"/>
-        </w:rPr>
-        <w:t>Using this thesis for case studies</w:t>
-      </w:r>
-    </w:p>
-    <w:p>
-      <w:pPr>
         <w:spacing w:after="160" w:line="259" w:lineRule="auto"/>
         <w:jc w:val="both"/>
         <w:rPr>
           <w:rFonts w:eastAsiaTheme="minorHAnsi" w:cs="Times New Roman"/>
-        </w:rPr>
-      </w:pPr>
-      <w:r>
-        <w:rPr>
-          <w:rFonts w:cs="Times New Roman"/>
-        </w:rPr>
-        <w:br w:type="page"/>
+          <w:lang w:val="en-IN"/>
+        </w:rPr>
+      </w:pPr>
+      <w:r>
+        <w:rPr>
+          <w:rFonts w:eastAsiaTheme="minorHAnsi" w:cs="Times New Roman"/>
+        </w:rPr>
+        <w:t>Using this thesis for even more case studies similar to the one we discussed above.</w:t>
       </w:r>
     </w:p>
     <w:bookmarkStart w:id="42" w:name="_Toc42758042" w:displacedByCustomXml="next"/>
@@ -24382,6 +24165,146 @@
       </w:rPr>
     </w:lvl>
   </w:abstractNum>
+  <w:abstractNum w:abstractNumId="20">
+    <w:nsid w:val="78EB1EC4"/>
+    <w:multiLevelType w:val="hybridMultilevel"/>
+    <w:tmpl w:val="D8E210BA"/>
+    <w:lvl w:ilvl="0" w:tplc="3466A8E0">
+      <w:start w:val="1"/>
+      <w:numFmt w:val="bullet"/>
+      <w:lvlText w:val="•"/>
+      <w:lvlJc w:val="left"/>
+      <w:pPr>
+        <w:tabs>
+          <w:tab w:val="num" w:pos="720"/>
+        </w:tabs>
+        <w:ind w:left="720" w:hanging="360"/>
+      </w:pPr>
+      <w:rPr>
+        <w:rFonts w:ascii="Arial" w:hAnsi="Arial" w:hint="default"/>
+      </w:rPr>
+    </w:lvl>
+    <w:lvl w:ilvl="1" w:tplc="2ABE1002" w:tentative="1">
+      <w:start w:val="1"/>
+      <w:numFmt w:val="bullet"/>
+      <w:lvlText w:val="•"/>
+      <w:lvlJc w:val="left"/>
+      <w:pPr>
+        <w:tabs>
+          <w:tab w:val="num" w:pos="1440"/>
+        </w:tabs>
+        <w:ind w:left="1440" w:hanging="360"/>
+      </w:pPr>
+      <w:rPr>
+        <w:rFonts w:ascii="Arial" w:hAnsi="Arial" w:hint="default"/>
+      </w:rPr>
+    </w:lvl>
+    <w:lvl w:ilvl="2" w:tplc="8026BCF6" w:tentative="1">
+      <w:start w:val="1"/>
+      <w:numFmt w:val="bullet"/>
+      <w:lvlText w:val="•"/>
+      <w:lvlJc w:val="left"/>
+      <w:pPr>
+        <w:tabs>
+          <w:tab w:val="num" w:pos="2160"/>
+        </w:tabs>
+        <w:ind w:left="2160" w:hanging="360"/>
+      </w:pPr>
+      <w:rPr>
+        <w:rFonts w:ascii="Arial" w:hAnsi="Arial" w:hint="default"/>
+      </w:rPr>
+    </w:lvl>
+    <w:lvl w:ilvl="3" w:tplc="E1EEE1FE" w:tentative="1">
+      <w:start w:val="1"/>
+      <w:numFmt w:val="bullet"/>
+      <w:lvlText w:val="•"/>
+      <w:lvlJc w:val="left"/>
+      <w:pPr>
+        <w:tabs>
+          <w:tab w:val="num" w:pos="2880"/>
+        </w:tabs>
+        <w:ind w:left="2880" w:hanging="360"/>
+      </w:pPr>
+      <w:rPr>
+        <w:rFonts w:ascii="Arial" w:hAnsi="Arial" w:hint="default"/>
+      </w:rPr>
+    </w:lvl>
+    <w:lvl w:ilvl="4" w:tplc="4A8A0AD0" w:tentative="1">
+      <w:start w:val="1"/>
+      <w:numFmt w:val="bullet"/>
+      <w:lvlText w:val="•"/>
+      <w:lvlJc w:val="left"/>
+      <w:pPr>
+        <w:tabs>
+          <w:tab w:val="num" w:pos="3600"/>
+        </w:tabs>
+        <w:ind w:left="3600" w:hanging="360"/>
+      </w:pPr>
+      <w:rPr>
+        <w:rFonts w:ascii="Arial" w:hAnsi="Arial" w:hint="default"/>
+      </w:rPr>
+    </w:lvl>
+    <w:lvl w:ilvl="5" w:tplc="4EC668D8" w:tentative="1">
+      <w:start w:val="1"/>
+      <w:numFmt w:val="bullet"/>
+      <w:lvlText w:val="•"/>
+      <w:lvlJc w:val="left"/>
+      <w:pPr>
+        <w:tabs>
+          <w:tab w:val="num" w:pos="4320"/>
+        </w:tabs>
+        <w:ind w:left="4320" w:hanging="360"/>
+      </w:pPr>
+      <w:rPr>
+        <w:rFonts w:ascii="Arial" w:hAnsi="Arial" w:hint="default"/>
+      </w:rPr>
+    </w:lvl>
+    <w:lvl w:ilvl="6" w:tplc="A3349848" w:tentative="1">
+      <w:start w:val="1"/>
+      <w:numFmt w:val="bullet"/>
+      <w:lvlText w:val="•"/>
+      <w:lvlJc w:val="left"/>
+      <w:pPr>
+        <w:tabs>
+          <w:tab w:val="num" w:pos="5040"/>
+        </w:tabs>
+        <w:ind w:left="5040" w:hanging="360"/>
+      </w:pPr>
+      <w:rPr>
+        <w:rFonts w:ascii="Arial" w:hAnsi="Arial" w:hint="default"/>
+      </w:rPr>
+    </w:lvl>
+    <w:lvl w:ilvl="7" w:tplc="6624DDFC" w:tentative="1">
+      <w:start w:val="1"/>
+      <w:numFmt w:val="bullet"/>
+      <w:lvlText w:val="•"/>
+      <w:lvlJc w:val="left"/>
+      <w:pPr>
+        <w:tabs>
+          <w:tab w:val="num" w:pos="5760"/>
+        </w:tabs>
+        <w:ind w:left="5760" w:hanging="360"/>
+      </w:pPr>
+      <w:rPr>
+        <w:rFonts w:ascii="Arial" w:hAnsi="Arial" w:hint="default"/>
+      </w:rPr>
+    </w:lvl>
+    <w:lvl w:ilvl="8" w:tplc="A4CCB4A0" w:tentative="1">
+      <w:start w:val="1"/>
+      <w:numFmt w:val="bullet"/>
+      <w:lvlText w:val="•"/>
+      <w:lvlJc w:val="left"/>
+      <w:pPr>
+        <w:tabs>
+          <w:tab w:val="num" w:pos="6480"/>
+        </w:tabs>
+        <w:ind w:left="6480" w:hanging="360"/>
+      </w:pPr>
+      <w:rPr>
+        <w:rFonts w:ascii="Arial" w:hAnsi="Arial" w:hint="default"/>
+      </w:rPr>
+    </w:lvl>
+  </w:abstractNum>
   <w:num w:numId="1">
     <w:abstractNumId w:val="6"/>
   </w:num>
@@ -24441,6 +24364,9 @@
   </w:num>
   <w:num w:numId="20">
     <w:abstractNumId w:val="4"/>
+  </w:num>
+  <w:num w:numId="21">
+    <w:abstractNumId w:val="20"/>
   </w:num>
 </w:numbering>
 </file>
@@ -24683,7 +24609,6 @@
   <w:style w:type="character" w:default="1" w:styleId="DefaultParagraphFont">
     <w:name w:val="Default Paragraph Font"/>
     <w:uiPriority w:val="1"/>
-    <w:semiHidden/>
     <w:unhideWhenUsed/>
   </w:style>
   <w:style w:type="table" w:default="1" w:styleId="TableNormal">
@@ -25294,7 +25219,6 @@
   <w:style w:type="character" w:default="1" w:styleId="DefaultParagraphFont">
     <w:name w:val="Default Paragraph Font"/>
     <w:uiPriority w:val="1"/>
-    <w:semiHidden/>
     <w:unhideWhenUsed/>
   </w:style>
   <w:style w:type="table" w:default="1" w:styleId="TableNormal">
@@ -25956,7 +25880,7 @@
   <a:extraClrSchemeLst/>
   <a:extLst>
     <a:ext uri="{05A4C25C-085E-4340-85A3-A5531E510DB2}">
-      <thm15:themeFamily xmlns:thm15="http://schemas.microsoft.com/office/thememl/2012/main" xmlns="" name="Office Theme" id="{62F939B6-93AF-4DB8-9C6B-D6C7DFDC589F}" vid="{4A3C46E8-61CC-4603-A589-7422A47A8E4A}"/>
+      <thm15:themeFamily xmlns="" xmlns:thm15="http://schemas.microsoft.com/office/thememl/2012/main" name="Office Theme" id="{62F939B6-93AF-4DB8-9C6B-D6C7DFDC589F}" vid="{4A3C46E8-61CC-4603-A589-7422A47A8E4A}"/>
     </a:ext>
   </a:extLst>
 </a:theme>
@@ -26100,7 +26024,7 @@
 </file>
 
 <file path=customXml/itemProps1.xml><?xml version="1.0" encoding="utf-8"?>
-<ds:datastoreItem xmlns:ds="http://schemas.openxmlformats.org/officeDocument/2006/customXml" ds:itemID="{0EAE09E4-10D1-4C74-A654-F9170C3BCCEC}">
+<ds:datastoreItem xmlns:ds="http://schemas.openxmlformats.org/officeDocument/2006/customXml" ds:itemID="{543E7D28-0818-401D-9AB4-69BBFC1D144D}">
   <ds:schemaRefs>
     <ds:schemaRef ds:uri="http://schemas.openxmlformats.org/officeDocument/2006/bibliography"/>
   </ds:schemaRefs>

</xml_diff>

<commit_message>
Added github link as hyperlink
</commit_message>
<xml_diff>
--- a/Documents/Final Thesis/Indian Trade Data Analysis and Forecasting thesis v1.5.docx
+++ b/Documents/Final Thesis/Indian Trade Data Analysis and Forecasting thesis v1.5.docx
@@ -5686,14 +5686,27 @@
       <w:r>
         <w:noBreakHyphen/>
       </w:r>
-      <w:fldSimple w:instr=" SEQ Table \* ARABIC \s 1 ">
-        <w:r>
-          <w:rPr>
-            <w:noProof/>
-          </w:rPr>
-          <w:t>1</w:t>
-        </w:r>
-      </w:fldSimple>
+      <w:r>
+        <w:fldChar w:fldCharType="begin"/>
+      </w:r>
+      <w:r>
+        <w:instrText xml:space="preserve"> SEQ Table \* ARABIC \s 1 </w:instrText>
+      </w:r>
+      <w:r>
+        <w:fldChar w:fldCharType="separate"/>
+      </w:r>
+      <w:r>
+        <w:rPr>
+          <w:noProof/>
+        </w:rPr>
+        <w:t>1</w:t>
+      </w:r>
+      <w:r>
+        <w:rPr>
+          <w:noProof/>
+        </w:rPr>
+        <w:fldChar w:fldCharType="end"/>
+      </w:r>
       <w:r>
         <w:t>: Sample of monthly trade data</w:t>
       </w:r>
@@ -5838,14 +5851,27 @@
       <w:r>
         <w:noBreakHyphen/>
       </w:r>
-      <w:fldSimple w:instr=" SEQ Table \* ARABIC \s 1 ">
-        <w:r>
-          <w:rPr>
-            <w:noProof/>
-          </w:rPr>
-          <w:t>2</w:t>
-        </w:r>
-      </w:fldSimple>
+      <w:r>
+        <w:fldChar w:fldCharType="begin"/>
+      </w:r>
+      <w:r>
+        <w:instrText xml:space="preserve"> SEQ Table \* ARABIC \s 1 </w:instrText>
+      </w:r>
+      <w:r>
+        <w:fldChar w:fldCharType="separate"/>
+      </w:r>
+      <w:r>
+        <w:rPr>
+          <w:noProof/>
+        </w:rPr>
+        <w:t>2</w:t>
+      </w:r>
+      <w:r>
+        <w:rPr>
+          <w:noProof/>
+        </w:rPr>
+        <w:fldChar w:fldCharType="end"/>
+      </w:r>
       <w:r>
         <w:t>: Sample of month</w:t>
       </w:r>
@@ -5992,14 +6018,27 @@
       <w:r>
         <w:noBreakHyphen/>
       </w:r>
-      <w:fldSimple w:instr=" SEQ Table \* ARABIC \s 1 ">
-        <w:r>
-          <w:rPr>
-            <w:noProof/>
-          </w:rPr>
-          <w:t>3</w:t>
-        </w:r>
-      </w:fldSimple>
+      <w:r>
+        <w:fldChar w:fldCharType="begin"/>
+      </w:r>
+      <w:r>
+        <w:instrText xml:space="preserve"> SEQ Table \* ARABIC \s 1 </w:instrText>
+      </w:r>
+      <w:r>
+        <w:fldChar w:fldCharType="separate"/>
+      </w:r>
+      <w:r>
+        <w:rPr>
+          <w:noProof/>
+        </w:rPr>
+        <w:t>3</w:t>
+      </w:r>
+      <w:r>
+        <w:rPr>
+          <w:noProof/>
+        </w:rPr>
+        <w:fldChar w:fldCharType="end"/>
+      </w:r>
       <w:r>
         <w:t>: Sample of month</w:t>
       </w:r>
@@ -6277,14 +6316,27 @@
       <w:r>
         <w:noBreakHyphen/>
       </w:r>
-      <w:fldSimple w:instr=" SEQ Figure \* ARABIC \s 1 ">
-        <w:r>
-          <w:rPr>
-            <w:noProof/>
-          </w:rPr>
-          <w:t>1</w:t>
-        </w:r>
-      </w:fldSimple>
+      <w:r>
+        <w:fldChar w:fldCharType="begin"/>
+      </w:r>
+      <w:r>
+        <w:instrText xml:space="preserve"> SEQ Figure \* ARABIC \s 1 </w:instrText>
+      </w:r>
+      <w:r>
+        <w:fldChar w:fldCharType="separate"/>
+      </w:r>
+      <w:r>
+        <w:rPr>
+          <w:noProof/>
+        </w:rPr>
+        <w:t>1</w:t>
+      </w:r>
+      <w:r>
+        <w:rPr>
+          <w:noProof/>
+        </w:rPr>
+        <w:fldChar w:fldCharType="end"/>
+      </w:r>
       <w:r>
         <w:t>: Visualization of month</w:t>
       </w:r>
@@ -6621,14 +6673,27 @@
       <w:r>
         <w:noBreakHyphen/>
       </w:r>
-      <w:fldSimple w:instr=" SEQ Figure \* ARABIC \s 1 ">
-        <w:r>
-          <w:rPr>
-            <w:noProof/>
-          </w:rPr>
-          <w:t>2</w:t>
-        </w:r>
-      </w:fldSimple>
+      <w:r>
+        <w:fldChar w:fldCharType="begin"/>
+      </w:r>
+      <w:r>
+        <w:instrText xml:space="preserve"> SEQ Figure \* ARABIC \s 1 </w:instrText>
+      </w:r>
+      <w:r>
+        <w:fldChar w:fldCharType="separate"/>
+      </w:r>
+      <w:r>
+        <w:rPr>
+          <w:noProof/>
+        </w:rPr>
+        <w:t>2</w:t>
+      </w:r>
+      <w:r>
+        <w:rPr>
+          <w:noProof/>
+        </w:rPr>
+        <w:fldChar w:fldCharType="end"/>
+      </w:r>
       <w:r>
         <w:t>: Top 15 Countries by average trade</w:t>
       </w:r>
@@ -6758,14 +6823,30 @@
       <w:r>
         <w:noBreakHyphen/>
       </w:r>
-      <w:fldSimple w:instr=" SEQ Figure \* ARABIC \s 1 ">
-        <w:r>
-          <w:rPr>
-            <w:noProof/>
-          </w:rPr>
-          <w:t>3</w:t>
-        </w:r>
-      </w:fldSimple>
+      <w:r>
+        <w:fldChar w:fldCharType="begin"/>
+      </w:r>
+      <w:r>
+        <w:instrText xml:space="preserve"> SEQ Figure \* ARABIC \s</w:instrText>
+      </w:r>
+      <w:r>
+        <w:instrText xml:space="preserve"> 1 </w:instrText>
+      </w:r>
+      <w:r>
+        <w:fldChar w:fldCharType="separate"/>
+      </w:r>
+      <w:r>
+        <w:rPr>
+          <w:noProof/>
+        </w:rPr>
+        <w:t>3</w:t>
+      </w:r>
+      <w:r>
+        <w:rPr>
+          <w:noProof/>
+        </w:rPr>
+        <w:fldChar w:fldCharType="end"/>
+      </w:r>
       <w:r>
         <w:t>: Top 10 HS code or</w:t>
       </w:r>
@@ -6931,14 +7012,27 @@
       <w:r>
         <w:noBreakHyphen/>
       </w:r>
-      <w:fldSimple w:instr=" SEQ Table \* ARABIC \s 1 ">
-        <w:r>
-          <w:rPr>
-            <w:noProof/>
-          </w:rPr>
-          <w:t>4</w:t>
-        </w:r>
-      </w:fldSimple>
+      <w:r>
+        <w:fldChar w:fldCharType="begin"/>
+      </w:r>
+      <w:r>
+        <w:instrText xml:space="preserve"> SEQ Table \* ARABIC \s 1 </w:instrText>
+      </w:r>
+      <w:r>
+        <w:fldChar w:fldCharType="separate"/>
+      </w:r>
+      <w:r>
+        <w:rPr>
+          <w:noProof/>
+        </w:rPr>
+        <w:t>4</w:t>
+      </w:r>
+      <w:r>
+        <w:rPr>
+          <w:noProof/>
+        </w:rPr>
+        <w:fldChar w:fldCharType="end"/>
+      </w:r>
       <w:r>
         <w:t>: HS code and corresponding Products/Commodity</w:t>
       </w:r>
@@ -7559,14 +7653,27 @@
       <w:r>
         <w:noBreakHyphen/>
       </w:r>
-      <w:fldSimple w:instr=" SEQ Figure \* ARABIC \s 1 ">
-        <w:r>
-          <w:rPr>
-            <w:noProof/>
-          </w:rPr>
-          <w:t>1</w:t>
-        </w:r>
-      </w:fldSimple>
+      <w:r>
+        <w:fldChar w:fldCharType="begin"/>
+      </w:r>
+      <w:r>
+        <w:instrText xml:space="preserve"> SEQ Figure \* ARABIC \s 1 </w:instrText>
+      </w:r>
+      <w:r>
+        <w:fldChar w:fldCharType="separate"/>
+      </w:r>
+      <w:r>
+        <w:rPr>
+          <w:noProof/>
+        </w:rPr>
+        <w:t>1</w:t>
+      </w:r>
+      <w:r>
+        <w:rPr>
+          <w:noProof/>
+        </w:rPr>
+        <w:fldChar w:fldCharType="end"/>
+      </w:r>
       <w:r>
         <w:t>: Multiplicative Time Series</w:t>
       </w:r>
@@ -7675,14 +7782,27 @@
       <w:r>
         <w:noBreakHyphen/>
       </w:r>
-      <w:fldSimple w:instr=" SEQ Figure \* ARABIC \s 1 ">
-        <w:r>
-          <w:rPr>
-            <w:noProof/>
-          </w:rPr>
-          <w:t>2</w:t>
-        </w:r>
-      </w:fldSimple>
+      <w:r>
+        <w:fldChar w:fldCharType="begin"/>
+      </w:r>
+      <w:r>
+        <w:instrText xml:space="preserve"> SEQ Figure \* ARABIC \s 1 </w:instrText>
+      </w:r>
+      <w:r>
+        <w:fldChar w:fldCharType="separate"/>
+      </w:r>
+      <w:r>
+        <w:rPr>
+          <w:noProof/>
+        </w:rPr>
+        <w:t>2</w:t>
+      </w:r>
+      <w:r>
+        <w:rPr>
+          <w:noProof/>
+        </w:rPr>
+        <w:fldChar w:fldCharType="end"/>
+      </w:r>
       <w:r>
         <w:t>: Additive Time Series</w:t>
       </w:r>
@@ -8684,14 +8804,27 @@
       <w:r>
         <w:noBreakHyphen/>
       </w:r>
-      <w:fldSimple w:instr=" SEQ Figure \* ARABIC \s 1 ">
-        <w:r>
-          <w:rPr>
-            <w:noProof/>
-          </w:rPr>
-          <w:t>3</w:t>
-        </w:r>
-      </w:fldSimple>
+      <w:r>
+        <w:fldChar w:fldCharType="begin"/>
+      </w:r>
+      <w:r>
+        <w:instrText xml:space="preserve"> SEQ Figure \* ARABIC \s 1 </w:instrText>
+      </w:r>
+      <w:r>
+        <w:fldChar w:fldCharType="separate"/>
+      </w:r>
+      <w:r>
+        <w:rPr>
+          <w:noProof/>
+        </w:rPr>
+        <w:t>3</w:t>
+      </w:r>
+      <w:r>
+        <w:rPr>
+          <w:noProof/>
+        </w:rPr>
+        <w:fldChar w:fldCharType="end"/>
+      </w:r>
       <w:r>
         <w:t>: Depiction of Import/Export Forecasting using Exponential Smoothing</w:t>
       </w:r>
@@ -9731,14 +9864,27 @@
       <w:r>
         <w:noBreakHyphen/>
       </w:r>
-      <w:fldSimple w:instr=" SEQ Figure \* ARABIC \s 1 ">
-        <w:r>
-          <w:rPr>
-            <w:noProof/>
-          </w:rPr>
-          <w:t>4</w:t>
-        </w:r>
-      </w:fldSimple>
+      <w:r>
+        <w:fldChar w:fldCharType="begin"/>
+      </w:r>
+      <w:r>
+        <w:instrText xml:space="preserve"> SEQ Figure \* ARABIC \s 1 </w:instrText>
+      </w:r>
+      <w:r>
+        <w:fldChar w:fldCharType="separate"/>
+      </w:r>
+      <w:r>
+        <w:rPr>
+          <w:noProof/>
+        </w:rPr>
+        <w:t>4</w:t>
+      </w:r>
+      <w:r>
+        <w:rPr>
+          <w:noProof/>
+        </w:rPr>
+        <w:fldChar w:fldCharType="end"/>
+      </w:r>
       <w:r>
         <w:t>: Depiction of Im</w:t>
       </w:r>
@@ -10094,14 +10240,27 @@
       <w:r>
         <w:noBreakHyphen/>
       </w:r>
-      <w:fldSimple w:instr=" SEQ Figure \* ARABIC \s 1 ">
-        <w:r>
-          <w:rPr>
-            <w:noProof/>
-          </w:rPr>
-          <w:t>5</w:t>
-        </w:r>
-      </w:fldSimple>
+      <w:r>
+        <w:fldChar w:fldCharType="begin"/>
+      </w:r>
+      <w:r>
+        <w:instrText xml:space="preserve"> SEQ Figure \* ARABIC \s 1 </w:instrText>
+      </w:r>
+      <w:r>
+        <w:fldChar w:fldCharType="separate"/>
+      </w:r>
+      <w:r>
+        <w:rPr>
+          <w:noProof/>
+        </w:rPr>
+        <w:t>5</w:t>
+      </w:r>
+      <w:r>
+        <w:rPr>
+          <w:noProof/>
+        </w:rPr>
+        <w:fldChar w:fldCharType="end"/>
+      </w:r>
       <w:r>
         <w:t>: De</w:t>
       </w:r>
@@ -11058,14 +11217,27 @@
       <w:r>
         <w:noBreakHyphen/>
       </w:r>
-      <w:fldSimple w:instr=" SEQ Figure \* ARABIC \s 1 ">
-        <w:r>
-          <w:rPr>
-            <w:noProof/>
-          </w:rPr>
-          <w:t>6</w:t>
-        </w:r>
-      </w:fldSimple>
+      <w:r>
+        <w:fldChar w:fldCharType="begin"/>
+      </w:r>
+      <w:r>
+        <w:instrText xml:space="preserve"> SEQ Figure \* ARABIC \s 1 </w:instrText>
+      </w:r>
+      <w:r>
+        <w:fldChar w:fldCharType="separate"/>
+      </w:r>
+      <w:r>
+        <w:rPr>
+          <w:noProof/>
+        </w:rPr>
+        <w:t>6</w:t>
+      </w:r>
+      <w:r>
+        <w:rPr>
+          <w:noProof/>
+        </w:rPr>
+        <w:fldChar w:fldCharType="end"/>
+      </w:r>
       <w:r>
         <w:t>: Depiction of Import/Export Forecas</w:t>
       </w:r>
@@ -12142,14 +12314,27 @@
       <w:r>
         <w:noBreakHyphen/>
       </w:r>
-      <w:fldSimple w:instr=" SEQ Figure \* ARABIC \s 1 ">
-        <w:r>
-          <w:rPr>
-            <w:noProof/>
-          </w:rPr>
-          <w:t>7</w:t>
-        </w:r>
-      </w:fldSimple>
+      <w:r>
+        <w:fldChar w:fldCharType="begin"/>
+      </w:r>
+      <w:r>
+        <w:instrText xml:space="preserve"> SEQ Figure \* ARABIC \s 1 </w:instrText>
+      </w:r>
+      <w:r>
+        <w:fldChar w:fldCharType="separate"/>
+      </w:r>
+      <w:r>
+        <w:rPr>
+          <w:noProof/>
+        </w:rPr>
+        <w:t>7</w:t>
+      </w:r>
+      <w:r>
+        <w:rPr>
+          <w:noProof/>
+        </w:rPr>
+        <w:fldChar w:fldCharType="end"/>
+      </w:r>
       <w:r>
         <w:t>: Depiction of Import/Export Forecas</w:t>
       </w:r>
@@ -13927,14 +14112,27 @@
       <w:r>
         <w:noBreakHyphen/>
       </w:r>
-      <w:fldSimple w:instr=" SEQ Figure \* ARABIC \s 1 ">
-        <w:r>
-          <w:rPr>
-            <w:noProof/>
-          </w:rPr>
-          <w:t>8</w:t>
-        </w:r>
-      </w:fldSimple>
+      <w:r>
+        <w:fldChar w:fldCharType="begin"/>
+      </w:r>
+      <w:r>
+        <w:instrText xml:space="preserve"> SEQ Figure \* ARABIC \s 1 </w:instrText>
+      </w:r>
+      <w:r>
+        <w:fldChar w:fldCharType="separate"/>
+      </w:r>
+      <w:r>
+        <w:rPr>
+          <w:noProof/>
+        </w:rPr>
+        <w:t>8</w:t>
+      </w:r>
+      <w:r>
+        <w:rPr>
+          <w:noProof/>
+        </w:rPr>
+        <w:fldChar w:fldCharType="end"/>
+      </w:r>
       <w:r>
         <w:t>: Depiction of Import/Export Forecas</w:t>
       </w:r>
@@ -15532,14 +15730,27 @@
       <w:r>
         <w:noBreakHyphen/>
       </w:r>
-      <w:fldSimple w:instr=" SEQ Figure \* ARABIC \s 1 ">
-        <w:r>
-          <w:rPr>
-            <w:noProof/>
-          </w:rPr>
-          <w:t>9</w:t>
-        </w:r>
-      </w:fldSimple>
+      <w:r>
+        <w:fldChar w:fldCharType="begin"/>
+      </w:r>
+      <w:r>
+        <w:instrText xml:space="preserve"> SEQ Figure \* ARABIC \s 1 </w:instrText>
+      </w:r>
+      <w:r>
+        <w:fldChar w:fldCharType="separate"/>
+      </w:r>
+      <w:r>
+        <w:rPr>
+          <w:noProof/>
+        </w:rPr>
+        <w:t>9</w:t>
+      </w:r>
+      <w:r>
+        <w:rPr>
+          <w:noProof/>
+        </w:rPr>
+        <w:fldChar w:fldCharType="end"/>
+      </w:r>
       <w:r>
         <w:t>: Depiction of Import/Export Forecas</w:t>
       </w:r>
@@ -16308,14 +16519,27 @@
       <w:r>
         <w:noBreakHyphen/>
       </w:r>
-      <w:fldSimple w:instr=" SEQ Figure \* ARABIC \s 1 ">
-        <w:r>
-          <w:rPr>
-            <w:noProof/>
-          </w:rPr>
-          <w:t>10</w:t>
-        </w:r>
-      </w:fldSimple>
+      <w:r>
+        <w:fldChar w:fldCharType="begin"/>
+      </w:r>
+      <w:r>
+        <w:instrText xml:space="preserve"> SEQ Figure \* ARABIC \s 1 </w:instrText>
+      </w:r>
+      <w:r>
+        <w:fldChar w:fldCharType="separate"/>
+      </w:r>
+      <w:r>
+        <w:rPr>
+          <w:noProof/>
+        </w:rPr>
+        <w:t>10</w:t>
+      </w:r>
+      <w:r>
+        <w:rPr>
+          <w:noProof/>
+        </w:rPr>
+        <w:fldChar w:fldCharType="end"/>
+      </w:r>
       <w:r>
         <w:t>: Depiction of Import/Export Forecas</w:t>
       </w:r>
@@ -16609,14 +16833,27 @@
       <w:r>
         <w:noBreakHyphen/>
       </w:r>
-      <w:fldSimple w:instr=" SEQ Figure \* ARABIC \s 1 ">
-        <w:r>
-          <w:rPr>
-            <w:noProof/>
-          </w:rPr>
-          <w:t>11</w:t>
-        </w:r>
-      </w:fldSimple>
+      <w:r>
+        <w:fldChar w:fldCharType="begin"/>
+      </w:r>
+      <w:r>
+        <w:instrText xml:space="preserve"> SEQ Figure \* ARABIC \s 1 </w:instrText>
+      </w:r>
+      <w:r>
+        <w:fldChar w:fldCharType="separate"/>
+      </w:r>
+      <w:r>
+        <w:rPr>
+          <w:noProof/>
+        </w:rPr>
+        <w:t>11</w:t>
+      </w:r>
+      <w:r>
+        <w:rPr>
+          <w:noProof/>
+        </w:rPr>
+        <w:fldChar w:fldCharType="end"/>
+      </w:r>
       <w:r>
         <w:t>: Structure of RNN Models</w:t>
       </w:r>
@@ -16888,14 +17125,27 @@
       <w:r>
         <w:noBreakHyphen/>
       </w:r>
-      <w:fldSimple w:instr=" SEQ Figure \* ARABIC \s 1 ">
-        <w:r>
-          <w:rPr>
-            <w:noProof/>
-          </w:rPr>
-          <w:t>12</w:t>
-        </w:r>
-      </w:fldSimple>
+      <w:r>
+        <w:fldChar w:fldCharType="begin"/>
+      </w:r>
+      <w:r>
+        <w:instrText xml:space="preserve"> SEQ Figure \* ARABIC \s 1 </w:instrText>
+      </w:r>
+      <w:r>
+        <w:fldChar w:fldCharType="separate"/>
+      </w:r>
+      <w:r>
+        <w:rPr>
+          <w:noProof/>
+        </w:rPr>
+        <w:t>12</w:t>
+      </w:r>
+      <w:r>
+        <w:rPr>
+          <w:noProof/>
+        </w:rPr>
+        <w:fldChar w:fldCharType="end"/>
+      </w:r>
       <w:r>
         <w:t>: Micro level structure of RNN Models</w:t>
       </w:r>
@@ -17013,14 +17263,27 @@
       <w:r>
         <w:noBreakHyphen/>
       </w:r>
-      <w:fldSimple w:instr=" SEQ Figure \* ARABIC \s 1 ">
-        <w:r>
-          <w:rPr>
-            <w:noProof/>
-          </w:rPr>
-          <w:t>13</w:t>
-        </w:r>
-      </w:fldSimple>
+      <w:r>
+        <w:fldChar w:fldCharType="begin"/>
+      </w:r>
+      <w:r>
+        <w:instrText xml:space="preserve"> SEQ Figure \* ARABIC \s 1 </w:instrText>
+      </w:r>
+      <w:r>
+        <w:fldChar w:fldCharType="separate"/>
+      </w:r>
+      <w:r>
+        <w:rPr>
+          <w:noProof/>
+        </w:rPr>
+        <w:t>13</w:t>
+      </w:r>
+      <w:r>
+        <w:rPr>
+          <w:noProof/>
+        </w:rPr>
+        <w:fldChar w:fldCharType="end"/>
+      </w:r>
       <w:r>
         <w:t>: Micro level structure of LSTM Models</w:t>
       </w:r>
@@ -17155,14 +17418,27 @@
       <w:r>
         <w:noBreakHyphen/>
       </w:r>
-      <w:fldSimple w:instr=" SEQ Figure \* ARABIC \s 1 ">
-        <w:r>
-          <w:rPr>
-            <w:noProof/>
-          </w:rPr>
-          <w:t>14</w:t>
-        </w:r>
-      </w:fldSimple>
+      <w:r>
+        <w:fldChar w:fldCharType="begin"/>
+      </w:r>
+      <w:r>
+        <w:instrText xml:space="preserve"> SEQ Figure \* ARABIC \s 1 </w:instrText>
+      </w:r>
+      <w:r>
+        <w:fldChar w:fldCharType="separate"/>
+      </w:r>
+      <w:r>
+        <w:rPr>
+          <w:noProof/>
+        </w:rPr>
+        <w:t>14</w:t>
+      </w:r>
+      <w:r>
+        <w:rPr>
+          <w:noProof/>
+        </w:rPr>
+        <w:fldChar w:fldCharType="end"/>
+      </w:r>
       <w:r>
         <w:t>: A global state passing</w:t>
       </w:r>
@@ -19066,14 +19342,27 @@
       <w:r>
         <w:noBreakHyphen/>
       </w:r>
-      <w:fldSimple w:instr=" SEQ Table \* ARABIC \s 1 ">
-        <w:r>
-          <w:rPr>
-            <w:noProof/>
-          </w:rPr>
-          <w:t>1</w:t>
-        </w:r>
-      </w:fldSimple>
+      <w:r>
+        <w:fldChar w:fldCharType="begin"/>
+      </w:r>
+      <w:r>
+        <w:instrText xml:space="preserve"> SEQ Table \* ARABIC \s 1 </w:instrText>
+      </w:r>
+      <w:r>
+        <w:fldChar w:fldCharType="separate"/>
+      </w:r>
+      <w:r>
+        <w:rPr>
+          <w:noProof/>
+        </w:rPr>
+        <w:t>1</w:t>
+      </w:r>
+      <w:r>
+        <w:rPr>
+          <w:noProof/>
+        </w:rPr>
+        <w:fldChar w:fldCharType="end"/>
+      </w:r>
       <w:r>
         <w:t>5</w:t>
       </w:r>
@@ -21311,14 +21600,17 @@
         </w:rPr>
         <w:t xml:space="preserve">GitHub Link: </w:t>
       </w:r>
-      <w:r>
-        <w:rPr>
-          <w:rFonts w:cs="Times New Roman"/>
-          <w:b/>
-          <w:shd w:val="clear" w:color="auto" w:fill="FFFFFF"/>
-        </w:rPr>
-        <w:t>https://github.com/akarshsomani/Indian-Import-Export-Data-Analysis</w:t>
-      </w:r>
+      <w:hyperlink r:id="rId37" w:history="1">
+        <w:r>
+          <w:rPr>
+            <w:rStyle w:val="Hyperlink"/>
+            <w:rFonts w:cs="Times New Roman"/>
+            <w:b/>
+            <w:shd w:val="clear" w:color="auto" w:fill="FFFFFF"/>
+          </w:rPr>
+          <w:t>https://github.com/akarshsomani/Indian-Import-Export-Data-Analysis</w:t>
+        </w:r>
+      </w:hyperlink>
     </w:p>
     <w:p>
       <w:pPr>
@@ -21356,15 +21648,7 @@
         <w:rPr>
           <w:rFonts w:eastAsiaTheme="minorHAnsi" w:cs="Times New Roman"/>
         </w:rPr>
-        <w:t>Making Existing Mo</w:t>
-      </w:r>
-      <w:bookmarkStart w:id="41" w:name="_GoBack"/>
-      <w:bookmarkEnd w:id="41"/>
-      <w:r>
-        <w:rPr>
-          <w:rFonts w:eastAsiaTheme="minorHAnsi" w:cs="Times New Roman"/>
-        </w:rPr>
-        <w:t>dels more robust by tuning them even more.</w:t>
+        <w:t>Making Existing Models more robust by tuning them even more.</w:t>
       </w:r>
     </w:p>
     <w:p>
@@ -21392,6 +21676,8 @@
         </w:rPr>
         <w:t xml:space="preserve"> new models specially Attention based models which stores more information.</w:t>
       </w:r>
+      <w:bookmarkStart w:id="41" w:name="_GoBack"/>
+      <w:bookmarkEnd w:id="41"/>
     </w:p>
     <w:p>
       <w:pPr>
@@ -21797,9 +22083,9 @@
       </w:pPr>
     </w:p>
     <w:sectPr>
-      <w:footerReference w:type="default" r:id="rId37"/>
-      <w:headerReference w:type="first" r:id="rId38"/>
-      <w:footerReference w:type="first" r:id="rId39"/>
+      <w:footerReference w:type="default" r:id="rId38"/>
+      <w:headerReference w:type="first" r:id="rId39"/>
+      <w:footerReference w:type="first" r:id="rId40"/>
       <w:pgSz w:w="12240" w:h="15840"/>
       <w:pgMar w:top="1440" w:right="1440" w:bottom="1440" w:left="1440" w:header="720" w:footer="720" w:gutter="0"/>
       <w:pgNumType w:start="1"/>
@@ -21901,7 +22187,7 @@
           <w:rPr>
             <w:noProof/>
           </w:rPr>
-          <w:t>32</w:t>
+          <w:t>31</w:t>
         </w:r>
         <w:r>
           <w:rPr>
@@ -24609,6 +24895,7 @@
   <w:style w:type="character" w:default="1" w:styleId="DefaultParagraphFont">
     <w:name w:val="Default Paragraph Font"/>
     <w:uiPriority w:val="1"/>
+    <w:semiHidden/>
     <w:unhideWhenUsed/>
   </w:style>
   <w:style w:type="table" w:default="1" w:styleId="TableNormal">
@@ -25219,6 +25506,7 @@
   <w:style w:type="character" w:default="1" w:styleId="DefaultParagraphFont">
     <w:name w:val="Default Paragraph Font"/>
     <w:uiPriority w:val="1"/>
+    <w:semiHidden/>
     <w:unhideWhenUsed/>
   </w:style>
   <w:style w:type="table" w:default="1" w:styleId="TableNormal">
@@ -25880,7 +26168,7 @@
   <a:extraClrSchemeLst/>
   <a:extLst>
     <a:ext uri="{05A4C25C-085E-4340-85A3-A5531E510DB2}">
-      <thm15:themeFamily xmlns="" xmlns:thm15="http://schemas.microsoft.com/office/thememl/2012/main" name="Office Theme" id="{62F939B6-93AF-4DB8-9C6B-D6C7DFDC589F}" vid="{4A3C46E8-61CC-4603-A589-7422A47A8E4A}"/>
+      <thm15:themeFamily xmlns:thm15="http://schemas.microsoft.com/office/thememl/2012/main" xmlns="" name="Office Theme" id="{62F939B6-93AF-4DB8-9C6B-D6C7DFDC589F}" vid="{4A3C46E8-61CC-4603-A589-7422A47A8E4A}"/>
     </a:ext>
   </a:extLst>
 </a:theme>
@@ -26024,7 +26312,7 @@
 </file>
 
 <file path=customXml/itemProps1.xml><?xml version="1.0" encoding="utf-8"?>
-<ds:datastoreItem xmlns:ds="http://schemas.openxmlformats.org/officeDocument/2006/customXml" ds:itemID="{543E7D28-0818-401D-9AB4-69BBFC1D144D}">
+<ds:datastoreItem xmlns:ds="http://schemas.openxmlformats.org/officeDocument/2006/customXml" ds:itemID="{8930C495-9952-44D8-9535-C4C02BF0109F}">
   <ds:schemaRefs>
     <ds:schemaRef ds:uri="http://schemas.openxmlformats.org/officeDocument/2006/bibliography"/>
   </ds:schemaRefs>

</xml_diff>